<commit_message>
Documentation finished and game fully finished
</commit_message>
<xml_diff>
--- a/Documentation.docx
+++ b/Documentation.docx
@@ -108,13 +108,13 @@
         <w:rPr>
           <w:sz w:val="24"/>
         </w:rPr>
-        <w:t xml:space="preserve">two </w:t>
-      </w:r>
-      <w:r>
-        <w:rPr>
-          <w:sz w:val="24"/>
-        </w:rPr>
-        <w:t>columns. The dealer</w:t>
+        <w:t>two</w:t>
+      </w:r>
+      <w:r>
+        <w:rPr>
+          <w:sz w:val="24"/>
+        </w:rPr>
+        <w:t>. The dealer</w:t>
       </w:r>
       <w:r>
         <w:rPr>
@@ -357,7 +357,13 @@
         <w:rPr>
           <w:sz w:val="24"/>
         </w:rPr>
-        <w:t xml:space="preserve"> cards and presents it to the player.</w:t>
+        <w:t xml:space="preserve"> card</w:t>
+      </w:r>
+      <w:r>
+        <w:rPr>
+          <w:sz w:val="24"/>
+        </w:rPr>
+        <w:t xml:space="preserve"> and presents it to the player.</w:t>
       </w:r>
       <w:r>
         <w:rPr>
@@ -436,7 +442,19 @@
         <w:rPr>
           <w:sz w:val="24"/>
         </w:rPr>
-        <w:t xml:space="preserve"> the code and at the end of this document. </w:t>
+        <w:t xml:space="preserve"> the code and</w:t>
+      </w:r>
+      <w:r>
+        <w:rPr>
+          <w:sz w:val="24"/>
+        </w:rPr>
+        <w:t xml:space="preserve"> towards</w:t>
+      </w:r>
+      <w:r>
+        <w:rPr>
+          <w:sz w:val="24"/>
+        </w:rPr>
+        <w:t xml:space="preserve"> the end of this document. </w:t>
       </w:r>
     </w:p>
     <w:p>
@@ -506,7 +524,7 @@
             <v:path o:extrusionok="f" gradientshapeok="t" o:connecttype="rect"/>
             <o:lock v:ext="edit" aspectratio="t"/>
           </v:shapetype>
-          <v:shape id="_x0000_i1025" type="#_x0000_t75" style="width:349.8pt;height:49.6pt">
+          <v:shape id="_x0000_i1025" type="#_x0000_t75" style="width:350.25pt;height:49.5pt">
             <v:imagedata r:id="rId7" o:title="print1"/>
           </v:shape>
         </w:pict>
@@ -584,14 +602,12 @@
         </w:rPr>
         <w:t>‘</w:t>
       </w:r>
-      <w:proofErr w:type="spellStart"/>
       <w:r>
         <w:rPr>
           <w:sz w:val="24"/>
         </w:rPr>
         <w:t>textwrap</w:t>
       </w:r>
-      <w:proofErr w:type="spellEnd"/>
       <w:r>
         <w:rPr>
           <w:sz w:val="24"/>
@@ -602,21 +618,7 @@
         <w:rPr>
           <w:sz w:val="24"/>
         </w:rPr>
-        <w:t xml:space="preserve"> from the standard library does it for me. Here I print out the string ‘</w:t>
-      </w:r>
-      <w:proofErr w:type="spellStart"/>
-      <w:r>
-        <w:rPr>
-          <w:sz w:val="24"/>
-        </w:rPr>
-        <w:t>welcome_str</w:t>
-      </w:r>
-      <w:proofErr w:type="spellEnd"/>
-      <w:r>
-        <w:rPr>
-          <w:sz w:val="24"/>
-        </w:rPr>
-        <w:t>’ in lines</w:t>
+        <w:t xml:space="preserve"> from the standard library does it for me. Here I print out the string ‘welcome_str’ in lines</w:t>
       </w:r>
       <w:r>
         <w:rPr>
@@ -635,8 +637,8 @@
           <w:sz w:val="24"/>
         </w:rPr>
         <w:pict>
-          <v:shape id="_x0000_i1029" type="#_x0000_t75" style="width:431.3pt;height:65.2pt">
-            <v:imagedata r:id="rId9" o:title="print3" cropleft="227f"/>
+          <v:shape id="_x0000_i1042" type="#_x0000_t75" style="width:432.75pt;height:65.25pt">
+            <v:imagedata r:id="rId9" o:title="print3"/>
           </v:shape>
         </w:pict>
       </w:r>
@@ -721,21 +723,7 @@
         <w:rPr>
           <w:sz w:val="24"/>
         </w:rPr>
-        <w:t xml:space="preserve"> each string from ‘card_suit’ would be concatenated to each string in ‘</w:t>
-      </w:r>
-      <w:proofErr w:type="spellStart"/>
-      <w:r>
-        <w:rPr>
-          <w:sz w:val="24"/>
-        </w:rPr>
-        <w:t>card_value</w:t>
-      </w:r>
-      <w:proofErr w:type="spellEnd"/>
-      <w:r>
-        <w:rPr>
-          <w:sz w:val="24"/>
-        </w:rPr>
-        <w:t>’.</w:t>
+        <w:t xml:space="preserve"> each string from ‘card_suit’ would be concatenated to each string in ‘card_value’.</w:t>
       </w:r>
       <w:r>
         <w:rPr>
@@ -747,7 +735,2297 @@
         <w:rPr>
           <w:sz w:val="24"/>
         </w:rPr>
-        <w:t>This is done by using the method ‘app</w:t>
+        <w:t>This is done by using the method ‘append’.</w:t>
+      </w:r>
+      <w:r>
+        <w:rPr>
+          <w:sz w:val="24"/>
+        </w:rPr>
+        <w:t xml:space="preserve"> I also used indexes to access each card suit. </w:t>
+      </w:r>
+      <w:r>
+        <w:rPr>
+          <w:sz w:val="24"/>
+        </w:rPr>
+        <w:t>Again, using my class notes on imports, I used the standard library and the random import to then shuffle this deck of 52 cards.</w:t>
+      </w:r>
+      <w:r>
+        <w:rPr>
+          <w:sz w:val="24"/>
+        </w:rPr>
+        <w:t xml:space="preserve"> </w:t>
+      </w:r>
+    </w:p>
+    <w:p>
+      <w:pPr>
+        <w:rPr>
+          <w:b/>
+          <w:sz w:val="32"/>
+          <w:u w:val="single"/>
+        </w:rPr>
+      </w:pPr>
+      <w:r>
+        <w:rPr>
+          <w:b/>
+          <w:sz w:val="32"/>
+          <w:u w:val="single"/>
+        </w:rPr>
+        <w:lastRenderedPageBreak/>
+        <w:t>Taking 21 Cards from the deck</w:t>
+      </w:r>
+    </w:p>
+    <w:p>
+      <w:pPr>
+        <w:rPr>
+          <w:sz w:val="24"/>
+        </w:rPr>
+      </w:pPr>
+      <w:r>
+        <w:rPr>
+          <w:sz w:val="24"/>
+        </w:rPr>
+        <w:t>Here using my knowledge of lists again created another empty list, ‘cards_21’. I then used a for loop from my class notes to add 21 cards to this list from the list ‘deck’. I then realised I would need to then remove each card that is added to remove any chance of duplication. To do this I used the pop method found in my lecture notes. The function when run returns the 21-card list.</w:t>
+      </w:r>
+    </w:p>
+    <w:p>
+      <w:pPr>
+        <w:jc w:val="center"/>
+        <w:rPr>
+          <w:b/>
+          <w:sz w:val="24"/>
+          <w:u w:val="single"/>
+        </w:rPr>
+      </w:pPr>
+      <w:r>
+        <w:rPr>
+          <w:noProof/>
+        </w:rPr>
+        <w:pict>
+          <v:shape id="_x0000_s1030" type="#_x0000_t75" style="position:absolute;left:0;text-align:left;margin-left:.05pt;margin-top:2.15pt;width:268.95pt;height:95.75pt;z-index:251663360;mso-position-horizontal-relative:text;mso-position-vertical-relative:text;mso-width-relative:page;mso-height-relative:page">
+            <v:imagedata r:id="rId11" o:title="21_cards"/>
+            <w10:wrap type="square"/>
+          </v:shape>
+        </w:pict>
+      </w:r>
+    </w:p>
+    <w:p>
+      <w:pPr>
+        <w:rPr>
+          <w:sz w:val="24"/>
+        </w:rPr>
+      </w:pPr>
+    </w:p>
+    <w:p>
+      <w:pPr>
+        <w:rPr>
+          <w:sz w:val="24"/>
+        </w:rPr>
+      </w:pPr>
+    </w:p>
+    <w:p>
+      <w:pPr>
+        <w:rPr>
+          <w:sz w:val="24"/>
+        </w:rPr>
+      </w:pPr>
+    </w:p>
+    <w:p>
+      <w:pPr>
+        <w:rPr>
+          <w:sz w:val="24"/>
+        </w:rPr>
+      </w:pPr>
+    </w:p>
+    <w:p>
+      <w:pPr>
+        <w:rPr>
+          <w:b/>
+          <w:sz w:val="32"/>
+          <w:u w:val="single"/>
+        </w:rPr>
+      </w:pPr>
+      <w:r>
+        <w:rPr>
+          <w:b/>
+          <w:sz w:val="32"/>
+          <w:u w:val="single"/>
+        </w:rPr>
+        <w:t>Dealing the cards into 3 columns of 7</w:t>
+      </w:r>
+    </w:p>
+    <w:p>
+      <w:pPr>
+        <w:rPr>
+          <w:sz w:val="24"/>
+        </w:rPr>
+      </w:pPr>
+      <w:r>
+        <w:rPr>
+          <w:sz w:val="24"/>
+        </w:rPr>
+        <w:t>The next step was to deal the cards into 3 columns of 7 and ask the user which column their card is in. The original method I used to deal out the cards was a for loop with the enumerate method to give the indexes of the cards, this is shown below.</w:t>
+      </w:r>
+    </w:p>
+    <w:p>
+      <w:pPr>
+        <w:rPr>
+          <w:sz w:val="24"/>
+        </w:rPr>
+      </w:pPr>
+      <w:r>
+        <w:rPr>
+          <w:sz w:val="24"/>
+        </w:rPr>
+        <w:pict>
+          <v:shape id="_x0000_i1027" type="#_x0000_t75" style="width:282pt;height:117.75pt">
+            <v:imagedata r:id="rId12" o:title="deal_one"/>
+          </v:shape>
+        </w:pict>
+      </w:r>
+    </w:p>
+    <w:p>
+      <w:pPr>
+        <w:tabs>
+          <w:tab w:val="left" w:pos="1455"/>
+        </w:tabs>
+        <w:rPr>
+          <w:sz w:val="24"/>
+        </w:rPr>
+      </w:pPr>
+      <w:r>
+        <w:rPr>
+          <w:sz w:val="24"/>
+        </w:rPr>
+        <w:t xml:space="preserve">I created this using notes I had from lectures. The for loop would simply go through the list ‘cards_21’ </w:t>
+      </w:r>
+      <w:r>
+        <w:rPr>
+          <w:sz w:val="24"/>
+        </w:rPr>
+        <w:t>and add a card to each list</w:t>
+      </w:r>
+      <w:r>
+        <w:rPr>
+          <w:sz w:val="24"/>
+        </w:rPr>
+        <w:t xml:space="preserve">. I wasn’t </w:t>
+      </w:r>
+      <w:r>
+        <w:rPr>
+          <w:sz w:val="24"/>
+        </w:rPr>
+        <w:t>entirely</w:t>
+      </w:r>
+      <w:r>
+        <w:rPr>
+          <w:sz w:val="24"/>
+        </w:rPr>
+        <w:t xml:space="preserve"> sure at the time </w:t>
+      </w:r>
+      <w:r>
+        <w:rPr>
+          <w:sz w:val="24"/>
+        </w:rPr>
+        <w:t>how to</w:t>
+      </w:r>
+      <w:r>
+        <w:rPr>
+          <w:sz w:val="24"/>
+        </w:rPr>
+        <w:t xml:space="preserve"> deal a card to</w:t>
+      </w:r>
+      <w:r>
+        <w:rPr>
+          <w:sz w:val="24"/>
+        </w:rPr>
+        <w:t xml:space="preserve"> each column. After taking some advice from a friend he pointed me to a previous lecture slide covering the modulus operator. After researching online, I found an example on stack overflow of the use of this operator. The use of list comprehension here means the modulus operator</w:t>
+      </w:r>
+      <w:r>
+        <w:rPr>
+          <w:sz w:val="24"/>
+        </w:rPr>
+        <w:t xml:space="preserve"> </w:t>
+      </w:r>
+      <w:r>
+        <w:rPr>
+          <w:sz w:val="24"/>
+        </w:rPr>
+        <w:t xml:space="preserve">cycles between the list for each successive integer. </w:t>
+      </w:r>
+      <w:r>
+        <w:rPr>
+          <w:sz w:val="24"/>
+        </w:rPr>
+        <w:t>The use of the if statement determines the result of the modulus operation and deals a card to its respective column accordingly.</w:t>
+      </w:r>
+    </w:p>
+    <w:p>
+      <w:pPr>
+        <w:tabs>
+          <w:tab w:val="left" w:pos="1455"/>
+        </w:tabs>
+        <w:rPr>
+          <w:sz w:val="24"/>
+        </w:rPr>
+      </w:pPr>
+    </w:p>
+    <w:p>
+      <w:pPr>
+        <w:tabs>
+          <w:tab w:val="left" w:pos="1455"/>
+        </w:tabs>
+        <w:rPr>
+          <w:sz w:val="24"/>
+        </w:rPr>
+      </w:pPr>
+    </w:p>
+    <w:p>
+      <w:pPr>
+        <w:tabs>
+          <w:tab w:val="left" w:pos="1455"/>
+        </w:tabs>
+        <w:rPr>
+          <w:sz w:val="24"/>
+        </w:rPr>
+      </w:pPr>
+    </w:p>
+    <w:p>
+      <w:pPr>
+        <w:tabs>
+          <w:tab w:val="left" w:pos="1455"/>
+        </w:tabs>
+        <w:rPr>
+          <w:sz w:val="24"/>
+        </w:rPr>
+      </w:pPr>
+      <w:r>
+        <w:rPr>
+          <w:noProof/>
+          <w:lang w:eastAsia="en-GB"/>
+        </w:rPr>
+        <w:lastRenderedPageBreak/>
+        <mc:AlternateContent>
+          <mc:Choice Requires="wps">
+            <w:drawing>
+              <wp:anchor distT="0" distB="0" distL="114300" distR="114300" simplePos="0" relativeHeight="251666432" behindDoc="0" locked="0" layoutInCell="1" allowOverlap="1">
+                <wp:simplePos x="0" y="0"/>
+                <wp:positionH relativeFrom="column">
+                  <wp:posOffset>3067050</wp:posOffset>
+                </wp:positionH>
+                <wp:positionV relativeFrom="paragraph">
+                  <wp:posOffset>172720</wp:posOffset>
+                </wp:positionV>
+                <wp:extent cx="2105025" cy="600075"/>
+                <wp:effectExtent l="0" t="0" r="9525" b="9525"/>
+                <wp:wrapNone/>
+                <wp:docPr id="1" name="Text Box 1"/>
+                <wp:cNvGraphicFramePr/>
+                <a:graphic xmlns:a="http://schemas.openxmlformats.org/drawingml/2006/main">
+                  <a:graphicData uri="http://schemas.microsoft.com/office/word/2010/wordprocessingShape">
+                    <wps:wsp>
+                      <wps:cNvSpPr txBox="1"/>
+                      <wps:spPr>
+                        <a:xfrm>
+                          <a:off x="0" y="0"/>
+                          <a:ext cx="2105025" cy="600075"/>
+                        </a:xfrm>
+                        <a:prstGeom prst="rect">
+                          <a:avLst/>
+                        </a:prstGeom>
+                        <a:solidFill>
+                          <a:schemeClr val="lt1"/>
+                        </a:solidFill>
+                        <a:ln w="6350">
+                          <a:noFill/>
+                        </a:ln>
+                      </wps:spPr>
+                      <wps:txbx>
+                        <w:txbxContent>
+                          <w:p>
+                            <w:pPr>
+                              <w:rPr>
+                                <w:b/>
+                                <w:sz w:val="32"/>
+                                <w:u w:val="single"/>
+                              </w:rPr>
+                            </w:pPr>
+                            <w:r>
+                              <w:rPr>
+                                <w:b/>
+                                <w:sz w:val="32"/>
+                                <w:u w:val="single"/>
+                              </w:rPr>
+                              <w:t>The new method</w:t>
+                            </w:r>
+                          </w:p>
+                        </w:txbxContent>
+                      </wps:txbx>
+                      <wps:bodyPr rot="0" spcFirstLastPara="0" vertOverflow="overflow" horzOverflow="overflow" vert="horz" wrap="square" lIns="91440" tIns="45720" rIns="91440" bIns="45720" numCol="1" spcCol="0" rtlCol="0" fromWordArt="0" anchor="t" anchorCtr="0" forceAA="0" compatLnSpc="1">
+                        <a:prstTxWarp prst="textNoShape">
+                          <a:avLst/>
+                        </a:prstTxWarp>
+                        <a:noAutofit/>
+                      </wps:bodyPr>
+                    </wps:wsp>
+                  </a:graphicData>
+                </a:graphic>
+              </wp:anchor>
+            </w:drawing>
+          </mc:Choice>
+          <mc:Fallback>
+            <w:pict>
+              <v:shapetype id="_x0000_t202" coordsize="21600,21600" o:spt="202" path="m,l,21600r21600,l21600,xe">
+                <v:stroke joinstyle="miter"/>
+                <v:path gradientshapeok="t" o:connecttype="rect"/>
+              </v:shapetype>
+              <v:shape id="Text Box 1" o:spid="_x0000_s1026" type="#_x0000_t202" style="position:absolute;margin-left:241.5pt;margin-top:13.6pt;width:165.75pt;height:47.25pt;z-index:251666432;visibility:visible;mso-wrap-style:square;mso-wrap-distance-left:9pt;mso-wrap-distance-top:0;mso-wrap-distance-right:9pt;mso-wrap-distance-bottom:0;mso-position-horizontal:absolute;mso-position-horizontal-relative:text;mso-position-vertical:absolute;mso-position-vertical-relative:text;v-text-anchor:top" o:gfxdata="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" fillcolor="white [3201]" stroked="f" strokeweight=".5pt">
+                <v:textbox>
+                  <w:txbxContent>
+                    <w:p>
+                      <w:pPr>
+                        <w:rPr>
+                          <w:b/>
+                          <w:sz w:val="32"/>
+                          <w:u w:val="single"/>
+                        </w:rPr>
+                      </w:pPr>
+                      <w:r>
+                        <w:rPr>
+                          <w:b/>
+                          <w:sz w:val="32"/>
+                          <w:u w:val="single"/>
+                        </w:rPr>
+                        <w:t>The new method</w:t>
+                      </w:r>
+                    </w:p>
+                  </w:txbxContent>
+                </v:textbox>
+              </v:shape>
+            </w:pict>
+          </mc:Fallback>
+        </mc:AlternateContent>
+      </w:r>
+      <w:r>
+        <w:rPr>
+          <w:noProof/>
+        </w:rPr>
+        <w:pict>
+          <v:shape id="_x0000_s1031" type="#_x0000_t75" style="position:absolute;margin-left:.05pt;margin-top:3pt;width:182.25pt;height:54pt;z-index:-251651072;mso-position-horizontal-relative:text;mso-position-vertical-relative:text;mso-width-relative:page;mso-height-relative:page" wrapcoords="-89 0 -89 21300 21600 21300 21600 0 -89 0">
+            <v:imagedata r:id="rId13" o:title="deal_two"/>
+            <w10:wrap type="tight"/>
+          </v:shape>
+        </w:pict>
+      </w:r>
+    </w:p>
+    <w:p>
+      <w:pPr>
+        <w:tabs>
+          <w:tab w:val="left" w:pos="1455"/>
+        </w:tabs>
+        <w:rPr>
+          <w:sz w:val="24"/>
+        </w:rPr>
+      </w:pPr>
+    </w:p>
+    <w:p>
+      <w:pPr>
+        <w:tabs>
+          <w:tab w:val="left" w:pos="1455"/>
+        </w:tabs>
+        <w:rPr>
+          <w:sz w:val="24"/>
+        </w:rPr>
+      </w:pPr>
+    </w:p>
+    <w:p>
+      <w:pPr>
+        <w:tabs>
+          <w:tab w:val="left" w:pos="1455"/>
+        </w:tabs>
+        <w:rPr>
+          <w:sz w:val="24"/>
+        </w:rPr>
+      </w:pPr>
+      <w:r>
+        <w:rPr>
+          <w:sz w:val="24"/>
+        </w:rPr>
+        <w:t>However, I wasn’t completely made up on this method. On the same stack overflow page, someone referred to the use of slices. I did the research to understand what was going on and concluded that due to its simplicity, I would use it instead of the for loop.</w:t>
+      </w:r>
+      <w:r>
+        <w:rPr>
+          <w:sz w:val="24"/>
+        </w:rPr>
+        <w:t xml:space="preserve"> </w:t>
+      </w:r>
+      <w:r>
+        <w:rPr>
+          <w:sz w:val="24"/>
+        </w:rPr>
+        <w:t xml:space="preserve">This as shown is a much easier way to deal the cards without the use of for loops or if statements. </w:t>
+      </w:r>
+    </w:p>
+    <w:p>
+      <w:pPr>
+        <w:tabs>
+          <w:tab w:val="left" w:pos="1455"/>
+        </w:tabs>
+        <w:rPr>
+          <w:sz w:val="24"/>
+        </w:rPr>
+      </w:pPr>
+      <w:r>
+        <w:rPr>
+          <w:sz w:val="24"/>
+        </w:rPr>
+        <w:t xml:space="preserve">I first renamed the lists to columns to make it more </w:t>
+      </w:r>
+      <w:r>
+        <w:rPr>
+          <w:sz w:val="24"/>
+        </w:rPr>
+        <w:t>understandable. I will explain this code by referring to each column. In column one within the slice, the 0 is going to tell the list ‘cards_21’ to deal the very first card in the list to ‘column_one’. The 2 colons then inform the program to not add the second or third card. It deals the first card and then skips to the 4</w:t>
+      </w:r>
+      <w:r>
+        <w:rPr>
+          <w:sz w:val="24"/>
+          <w:vertAlign w:val="superscript"/>
+        </w:rPr>
+        <w:t>th</w:t>
+      </w:r>
+      <w:r>
+        <w:rPr>
+          <w:sz w:val="24"/>
+        </w:rPr>
+        <w:t xml:space="preserve"> card. The 3 at the end is the same for all columns and tells ‘cards_21’ to then deal every third card from that point. </w:t>
+      </w:r>
+      <w:r>
+        <w:rPr>
+          <w:sz w:val="24"/>
+        </w:rPr>
+        <w:t>So,</w:t>
+      </w:r>
+      <w:r>
+        <w:rPr>
+          <w:sz w:val="24"/>
+        </w:rPr>
+        <w:t xml:space="preserve"> after the first card is dealt to column one, the next card to be dealt will be the 4</w:t>
+      </w:r>
+      <w:r>
+        <w:rPr>
+          <w:sz w:val="24"/>
+          <w:vertAlign w:val="superscript"/>
+        </w:rPr>
+        <w:t>th</w:t>
+      </w:r>
+      <w:r>
+        <w:rPr>
+          <w:sz w:val="24"/>
+        </w:rPr>
+        <w:t xml:space="preserve"> card, and then the 7</w:t>
+      </w:r>
+      <w:r>
+        <w:rPr>
+          <w:sz w:val="24"/>
+          <w:vertAlign w:val="superscript"/>
+        </w:rPr>
+        <w:t>th</w:t>
+      </w:r>
+      <w:r>
+        <w:rPr>
+          <w:sz w:val="24"/>
+        </w:rPr>
+        <w:t xml:space="preserve"> card etc.</w:t>
+      </w:r>
+    </w:p>
+    <w:p>
+      <w:pPr>
+        <w:tabs>
+          <w:tab w:val="left" w:pos="1455"/>
+        </w:tabs>
+        <w:rPr>
+          <w:sz w:val="24"/>
+        </w:rPr>
+      </w:pPr>
+      <w:r>
+        <w:rPr>
+          <w:sz w:val="24"/>
+        </w:rPr>
+        <w:t>The other 2 columns work in the same way. For example, in ‘column_two’, the number 1 within the slice tells ‘cards_21’ to deal the second card to this column and the 3 in ‘column three’ tells ‘cards_21’</w:t>
+      </w:r>
+      <w:r>
+        <w:rPr>
+          <w:sz w:val="24"/>
+        </w:rPr>
+        <w:t xml:space="preserve"> to deal the third card to this column. </w:t>
+      </w:r>
+    </w:p>
+    <w:p>
+      <w:pPr>
+        <w:tabs>
+          <w:tab w:val="left" w:pos="1455"/>
+        </w:tabs>
+        <w:rPr>
+          <w:sz w:val="24"/>
+        </w:rPr>
+      </w:pPr>
+      <w:r>
+        <w:rPr>
+          <w:sz w:val="24"/>
+        </w:rPr>
+        <w:t>The difficulty in all this was making sure that a card was dealt to each column row by row. I had many failures in doing this as originally I wasn’t thinking and trying to be too simple. I created the whole program and then realised I was dealing 7 cards to a column at a time, not row by row. I solved this problem with originally fixing my for loop using lecture notes by adding [i] and then in the end using the slices.</w:t>
+      </w:r>
+    </w:p>
+    <w:p>
+      <w:pPr>
+        <w:rPr>
+          <w:b/>
+          <w:sz w:val="32"/>
+          <w:u w:val="single"/>
+        </w:rPr>
+      </w:pPr>
+      <w:r>
+        <w:rPr>
+          <w:b/>
+          <w:sz w:val="32"/>
+          <w:u w:val="single"/>
+        </w:rPr>
+        <w:t>Asking the user to choose a column</w:t>
+      </w:r>
+    </w:p>
+    <w:p>
+      <w:pPr>
+        <w:tabs>
+          <w:tab w:val="left" w:pos="1455"/>
+        </w:tabs>
+        <w:rPr>
+          <w:sz w:val="24"/>
+        </w:rPr>
+      </w:pPr>
+      <w:r>
+        <w:rPr>
+          <w:sz w:val="24"/>
+        </w:rPr>
+        <w:t xml:space="preserve">Once I had successfully managed to create 3 columns and deal 7 cards row by row I had to present the columns to the user. This needed to happen so that the user could see the columns, pick a card and then tell the program where it was. </w:t>
+      </w:r>
+      <w:r>
+        <w:rPr>
+          <w:sz w:val="24"/>
+        </w:rPr>
+        <w:t>This is shown below.</w:t>
+      </w:r>
+    </w:p>
+    <w:p>
+      <w:pPr>
+        <w:tabs>
+          <w:tab w:val="left" w:pos="1455"/>
+        </w:tabs>
+        <w:rPr>
+          <w:sz w:val="24"/>
+        </w:rPr>
+      </w:pPr>
+      <w:r>
+        <w:rPr>
+          <w:noProof/>
+        </w:rPr>
+        <w:pict>
+          <v:shape id="_x0000_s1034" type="#_x0000_t75" style="position:absolute;margin-left:.05pt;margin-top:2pt;width:404.95pt;height:205.5pt;z-index:-251643904;mso-position-horizontal-relative:text;mso-position-vertical-relative:text;mso-width-relative:page;mso-height-relative:page" wrapcoords="-36 0 -36 21529 21600 21529 21600 0 -36 0">
+            <v:imagedata r:id="rId14" o:title="choose"/>
+            <w10:wrap type="square"/>
+          </v:shape>
+        </w:pict>
+      </w:r>
+    </w:p>
+    <w:p>
+      <w:pPr>
+        <w:tabs>
+          <w:tab w:val="left" w:pos="1455"/>
+        </w:tabs>
+        <w:rPr>
+          <w:sz w:val="24"/>
+        </w:rPr>
+      </w:pPr>
+    </w:p>
+    <w:p>
+      <w:pPr>
+        <w:tabs>
+          <w:tab w:val="left" w:pos="1455"/>
+        </w:tabs>
+        <w:rPr>
+          <w:sz w:val="24"/>
+        </w:rPr>
+      </w:pPr>
+    </w:p>
+    <w:p>
+      <w:pPr>
+        <w:tabs>
+          <w:tab w:val="left" w:pos="1455"/>
+        </w:tabs>
+        <w:rPr>
+          <w:sz w:val="24"/>
+        </w:rPr>
+      </w:pPr>
+    </w:p>
+    <w:p>
+      <w:pPr>
+        <w:tabs>
+          <w:tab w:val="left" w:pos="1455"/>
+        </w:tabs>
+        <w:rPr>
+          <w:sz w:val="24"/>
+        </w:rPr>
+      </w:pPr>
+    </w:p>
+    <w:p>
+      <w:pPr>
+        <w:tabs>
+          <w:tab w:val="left" w:pos="1455"/>
+        </w:tabs>
+        <w:rPr>
+          <w:sz w:val="24"/>
+        </w:rPr>
+      </w:pPr>
+    </w:p>
+    <w:p>
+      <w:pPr>
+        <w:tabs>
+          <w:tab w:val="left" w:pos="1455"/>
+        </w:tabs>
+        <w:rPr>
+          <w:sz w:val="24"/>
+        </w:rPr>
+      </w:pPr>
+    </w:p>
+    <w:p>
+      <w:pPr>
+        <w:tabs>
+          <w:tab w:val="left" w:pos="1455"/>
+        </w:tabs>
+        <w:rPr>
+          <w:sz w:val="24"/>
+        </w:rPr>
+      </w:pPr>
+    </w:p>
+    <w:p>
+      <w:pPr>
+        <w:tabs>
+          <w:tab w:val="left" w:pos="1455"/>
+        </w:tabs>
+        <w:rPr>
+          <w:sz w:val="24"/>
+        </w:rPr>
+      </w:pPr>
+      <w:r>
+        <w:rPr>
+          <w:sz w:val="24"/>
+        </w:rPr>
+        <w:lastRenderedPageBreak/>
+        <w:t xml:space="preserve">This was probably one of the easier parts of the task but very important. I used basic knowledge </w:t>
+      </w:r>
+      <w:r>
+        <w:rPr>
+          <w:sz w:val="24"/>
+        </w:rPr>
+        <w:t>from</w:t>
+      </w:r>
+      <w:r>
+        <w:rPr>
+          <w:sz w:val="24"/>
+        </w:rPr>
+        <w:t xml:space="preserve"> lectures in printing out the strings and then formatted the strings using also my lecture notes. </w:t>
+      </w:r>
+      <w:r>
+        <w:rPr>
+          <w:sz w:val="24"/>
+        </w:rPr>
+        <w:t>Formatting the strings this way allowed me to tell the user what columns they were as well as displaying the cards. For example,</w:t>
+      </w:r>
+      <w:r>
+        <w:rPr>
+          <w:sz w:val="24"/>
+        </w:rPr>
+        <w:t xml:space="preserve"> the user would see this,</w:t>
+      </w:r>
+    </w:p>
+    <w:p>
+      <w:pPr>
+        <w:tabs>
+          <w:tab w:val="left" w:pos="1455"/>
+        </w:tabs>
+        <w:rPr>
+          <w:sz w:val="24"/>
+        </w:rPr>
+      </w:pPr>
+      <w:r>
+        <w:rPr>
+          <w:noProof/>
+        </w:rPr>
+        <w:pict>
+          <v:shape id="_x0000_s1033" type="#_x0000_t75" style="position:absolute;margin-left:0;margin-top:0;width:395.25pt;height:105.75pt;z-index:-251645952;mso-position-horizontal-relative:text;mso-position-vertical-relative:text;mso-width-relative:page;mso-height-relative:page" wrapcoords="-41 0 -41 21447 21600 21447 21600 0 -41 0">
+            <v:imagedata r:id="rId15" o:title="choose_two"/>
+            <w10:wrap type="square"/>
+          </v:shape>
+        </w:pict>
+      </w:r>
+    </w:p>
+    <w:p>
+      <w:pPr>
+        <w:tabs>
+          <w:tab w:val="left" w:pos="1455"/>
+        </w:tabs>
+        <w:rPr>
+          <w:sz w:val="24"/>
+        </w:rPr>
+      </w:pPr>
+    </w:p>
+    <w:p>
+      <w:pPr>
+        <w:tabs>
+          <w:tab w:val="left" w:pos="1455"/>
+        </w:tabs>
+        <w:rPr>
+          <w:sz w:val="24"/>
+        </w:rPr>
+      </w:pPr>
+    </w:p>
+    <w:p>
+      <w:pPr>
+        <w:tabs>
+          <w:tab w:val="left" w:pos="1455"/>
+        </w:tabs>
+        <w:rPr>
+          <w:sz w:val="24"/>
+        </w:rPr>
+      </w:pPr>
+    </w:p>
+    <w:p>
+      <w:pPr>
+        <w:tabs>
+          <w:tab w:val="left" w:pos="1455"/>
+        </w:tabs>
+        <w:rPr>
+          <w:sz w:val="24"/>
+        </w:rPr>
+      </w:pPr>
+    </w:p>
+    <w:p>
+      <w:pPr>
+        <w:tabs>
+          <w:tab w:val="left" w:pos="1455"/>
+        </w:tabs>
+        <w:rPr>
+          <w:sz w:val="24"/>
+        </w:rPr>
+      </w:pPr>
+      <w:r>
+        <w:rPr>
+          <w:sz w:val="24"/>
+        </w:rPr>
+        <w:t>as opposed to just seeing the cards printed out. This helps to make sure that the user picks the right column for the program to properly function. I printed the lines of hyphens to again make it more readable.</w:t>
+      </w:r>
+      <w:r>
+        <w:rPr>
+          <w:sz w:val="24"/>
+        </w:rPr>
+        <w:t xml:space="preserve"> </w:t>
+      </w:r>
+    </w:p>
+    <w:p>
+      <w:pPr>
+        <w:tabs>
+          <w:tab w:val="left" w:pos="1455"/>
+        </w:tabs>
+        <w:rPr>
+          <w:sz w:val="24"/>
+        </w:rPr>
+      </w:pPr>
+      <w:r>
+        <w:rPr>
+          <w:sz w:val="24"/>
+        </w:rPr>
+        <w:t>In lectures, we had covered while loops as well as for loops. This next part is the last thing I did in the entire program. This is because I went through the program several times ‘bug testing’ and realised</w:t>
+      </w:r>
+      <w:r>
+        <w:rPr>
+          <w:sz w:val="24"/>
+        </w:rPr>
+        <w:t xml:space="preserve"> that</w:t>
+      </w:r>
+      <w:r>
+        <w:rPr>
+          <w:sz w:val="24"/>
+        </w:rPr>
+        <w:t xml:space="preserve"> if I entered any number such as 10, the program would break. The while loop fixes this. What it does is makes sure that while the number entered is </w:t>
+      </w:r>
+      <w:r>
+        <w:rPr>
+          <w:sz w:val="24"/>
+        </w:rPr>
+        <w:t>between 1 and 4</w:t>
+      </w:r>
+      <w:r>
+        <w:rPr>
+          <w:sz w:val="24"/>
+        </w:rPr>
+        <w:t xml:space="preserve">, </w:t>
+      </w:r>
+      <w:r>
+        <w:rPr>
+          <w:sz w:val="24"/>
+        </w:rPr>
+        <w:t>‘</w:t>
+      </w:r>
+      <w:r>
+        <w:rPr>
+          <w:sz w:val="24"/>
+        </w:rPr>
+        <w:t>user_column</w:t>
+      </w:r>
+      <w:r>
+        <w:rPr>
+          <w:sz w:val="24"/>
+        </w:rPr>
+        <w:t>’</w:t>
+      </w:r>
+      <w:r>
+        <w:rPr>
+          <w:sz w:val="24"/>
+        </w:rPr>
+        <w:t xml:space="preserve"> is returned and the function stops (‘break’). However, if </w:t>
+      </w:r>
+      <w:r>
+        <w:rPr>
+          <w:sz w:val="24"/>
+        </w:rPr>
+        <w:t>this if</w:t>
+      </w:r>
+      <w:r>
+        <w:rPr>
+          <w:sz w:val="24"/>
+        </w:rPr>
+        <w:t xml:space="preserve"> statement isn’t satisfied, the function repeats itself (‘continue’) and the string ‘not a valid number’ is printed.</w:t>
+      </w:r>
+      <w:r>
+        <w:rPr>
+          <w:sz w:val="24"/>
+        </w:rPr>
+        <w:t xml:space="preserve"> This mean</w:t>
+      </w:r>
+      <w:r>
+        <w:rPr>
+          <w:sz w:val="24"/>
+        </w:rPr>
+        <w:t xml:space="preserve">s that the user cannot progress </w:t>
+      </w:r>
+      <w:r>
+        <w:rPr>
+          <w:sz w:val="24"/>
+        </w:rPr>
+        <w:t>until a valid number is entered.</w:t>
+      </w:r>
+    </w:p>
+    <w:p>
+      <w:pPr>
+        <w:tabs>
+          <w:tab w:val="left" w:pos="1455"/>
+        </w:tabs>
+        <w:rPr>
+          <w:b/>
+          <w:sz w:val="32"/>
+          <w:u w:val="single"/>
+        </w:rPr>
+      </w:pPr>
+      <w:r>
+        <w:rPr>
+          <w:b/>
+          <w:noProof/>
+          <w:sz w:val="32"/>
+          <w:u w:val="single"/>
+          <w:lang w:eastAsia="en-GB"/>
+        </w:rPr>
+        <mc:AlternateContent>
+          <mc:Choice Requires="wps">
+            <w:drawing>
+              <wp:anchor distT="0" distB="0" distL="114300" distR="114300" simplePos="0" relativeHeight="251673600" behindDoc="0" locked="0" layoutInCell="1" allowOverlap="1">
+                <wp:simplePos x="0" y="0"/>
+                <wp:positionH relativeFrom="column">
+                  <wp:posOffset>2114550</wp:posOffset>
+                </wp:positionH>
+                <wp:positionV relativeFrom="paragraph">
+                  <wp:posOffset>353695</wp:posOffset>
+                </wp:positionV>
+                <wp:extent cx="4067175" cy="3638550"/>
+                <wp:effectExtent l="0" t="0" r="9525" b="0"/>
+                <wp:wrapNone/>
+                <wp:docPr id="2" name="Text Box 2"/>
+                <wp:cNvGraphicFramePr/>
+                <a:graphic xmlns:a="http://schemas.openxmlformats.org/drawingml/2006/main">
+                  <a:graphicData uri="http://schemas.microsoft.com/office/word/2010/wordprocessingShape">
+                    <wps:wsp>
+                      <wps:cNvSpPr txBox="1"/>
+                      <wps:spPr>
+                        <a:xfrm>
+                          <a:off x="0" y="0"/>
+                          <a:ext cx="4067175" cy="3638550"/>
+                        </a:xfrm>
+                        <a:prstGeom prst="rect">
+                          <a:avLst/>
+                        </a:prstGeom>
+                        <a:solidFill>
+                          <a:schemeClr val="lt1"/>
+                        </a:solidFill>
+                        <a:ln w="6350">
+                          <a:noFill/>
+                        </a:ln>
+                      </wps:spPr>
+                      <wps:txbx>
+                        <w:txbxContent>
+                          <w:p>
+                            <w:pPr>
+                              <w:rPr>
+                                <w:sz w:val="24"/>
+                              </w:rPr>
+                            </w:pPr>
+                            <w:r>
+                              <w:rPr>
+                                <w:sz w:val="24"/>
+                              </w:rPr>
+                              <w:t xml:space="preserve">This was my first attempt at sandwiching the columns using my lecture notes. </w:t>
+                            </w:r>
+                            <w:r>
+                              <w:rPr>
+                                <w:sz w:val="24"/>
+                              </w:rPr>
+                              <w:t xml:space="preserve">This block of code consists of for loops and if statements. At the beginning the ‘cards_21’ list is emptied so that the cards can be collected. According to whatever column is chosen, one of the columns is collected first, then the chosen column is collected and then the third. </w:t>
+                            </w:r>
+                          </w:p>
+                          <w:p>
+                            <w:pPr>
+                              <w:rPr>
+                                <w:sz w:val="24"/>
+                              </w:rPr>
+                            </w:pPr>
+                            <w:r>
+                              <w:rPr>
+                                <w:sz w:val="24"/>
+                              </w:rPr>
+                              <w:t xml:space="preserve">For example, if the user chose column one, using the append method, all the cards in column 2 are added to </w:t>
+                            </w:r>
+                            <w:r>
+                              <w:rPr>
+                                <w:sz w:val="24"/>
+                              </w:rPr>
+                              <w:t xml:space="preserve">‘cards_21’. </w:t>
+                            </w:r>
+                            <w:r>
+                              <w:rPr>
+                                <w:sz w:val="24"/>
+                              </w:rPr>
+                              <w:t xml:space="preserve">Then all the cards from column 1 are added, and then the cards from column 3. </w:t>
+                            </w:r>
+                            <w:r>
+                              <w:rPr>
+                                <w:sz w:val="24"/>
+                              </w:rPr>
+                              <w:t xml:space="preserve"> Column 1 is now sandwiched between 2 and 3.</w:t>
+                            </w:r>
+                          </w:p>
+                          <w:p>
+                            <w:pPr>
+                              <w:rPr>
+                                <w:sz w:val="24"/>
+                              </w:rPr>
+                            </w:pPr>
+                            <w:r>
+                              <w:rPr>
+                                <w:sz w:val="24"/>
+                              </w:rPr>
+                              <w:t xml:space="preserve">Whilst this worked, it is very inefficient </w:t>
+                            </w:r>
+                            <w:r>
+                              <w:rPr>
+                                <w:sz w:val="24"/>
+                              </w:rPr>
+                              <w:t>using lots of lines</w:t>
+                            </w:r>
+                            <w:r>
+                              <w:rPr>
+                                <w:sz w:val="24"/>
+                              </w:rPr>
+                              <w:t xml:space="preserve"> a</w:t>
+                            </w:r>
+                            <w:r>
+                              <w:rPr>
+                                <w:sz w:val="24"/>
+                              </w:rPr>
+                              <w:t xml:space="preserve">nd unnecessary for loops and if statements. </w:t>
+                            </w:r>
+                            <w:r>
+                              <w:rPr>
+                                <w:sz w:val="24"/>
+                              </w:rPr>
+                              <w:t>After reading back over some of my previous work and notes from lectures I realised there was a much simpler way.</w:t>
+                            </w:r>
+                          </w:p>
+                          <w:p>
+                            <w:pPr>
+                              <w:rPr>
+                                <w:sz w:val="24"/>
+                              </w:rPr>
+                            </w:pPr>
+                            <w:r>
+                              <w:rPr>
+                                <w:sz w:val="24"/>
+                              </w:rPr>
+                              <w:t>I will explain this new approach on the following page.</w:t>
+                            </w:r>
+                          </w:p>
+                          <w:p>
+                            <w:pPr>
+                              <w:rPr>
+                                <w:sz w:val="24"/>
+                              </w:rPr>
+                            </w:pPr>
+                          </w:p>
+                        </w:txbxContent>
+                      </wps:txbx>
+                      <wps:bodyPr rot="0" spcFirstLastPara="0" vertOverflow="overflow" horzOverflow="overflow" vert="horz" wrap="square" lIns="91440" tIns="45720" rIns="91440" bIns="45720" numCol="1" spcCol="0" rtlCol="0" fromWordArt="0" anchor="t" anchorCtr="0" forceAA="0" compatLnSpc="1">
+                        <a:prstTxWarp prst="textNoShape">
+                          <a:avLst/>
+                        </a:prstTxWarp>
+                        <a:noAutofit/>
+                      </wps:bodyPr>
+                    </wps:wsp>
+                  </a:graphicData>
+                </a:graphic>
+                <wp14:sizeRelV relativeFrom="margin">
+                  <wp14:pctHeight>0</wp14:pctHeight>
+                </wp14:sizeRelV>
+              </wp:anchor>
+            </w:drawing>
+          </mc:Choice>
+          <mc:Fallback>
+            <w:pict>
+              <v:shape id="Text Box 2" o:spid="_x0000_s1027" type="#_x0000_t202" style="position:absolute;margin-left:166.5pt;margin-top:27.85pt;width:320.25pt;height:286.5pt;z-index:251673600;visibility:visible;mso-wrap-style:square;mso-height-percent:0;mso-wrap-distance-left:9pt;mso-wrap-distance-top:0;mso-wrap-distance-right:9pt;mso-wrap-distance-bottom:0;mso-position-horizontal:absolute;mso-position-horizontal-relative:text;mso-position-vertical:absolute;mso-position-vertical-relative:text;mso-height-percent:0;mso-height-relative:margin;v-text-anchor:top" o:gfxdata="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" fillcolor="white [3201]" stroked="f" strokeweight=".5pt">
+                <v:textbox>
+                  <w:txbxContent>
+                    <w:p>
+                      <w:pPr>
+                        <w:rPr>
+                          <w:sz w:val="24"/>
+                        </w:rPr>
+                      </w:pPr>
+                      <w:r>
+                        <w:rPr>
+                          <w:sz w:val="24"/>
+                        </w:rPr>
+                        <w:t xml:space="preserve">This was my first attempt at sandwiching the columns using my lecture notes. </w:t>
+                      </w:r>
+                      <w:r>
+                        <w:rPr>
+                          <w:sz w:val="24"/>
+                        </w:rPr>
+                        <w:t xml:space="preserve">This block of code consists of for loops and if statements. At the beginning the ‘cards_21’ list is emptied so that the cards can be collected. According to whatever column is chosen, one of the columns is collected first, then the chosen column is collected and then the third. </w:t>
+                      </w:r>
+                    </w:p>
+                    <w:p>
+                      <w:pPr>
+                        <w:rPr>
+                          <w:sz w:val="24"/>
+                        </w:rPr>
+                      </w:pPr>
+                      <w:r>
+                        <w:rPr>
+                          <w:sz w:val="24"/>
+                        </w:rPr>
+                        <w:t xml:space="preserve">For example, if the user chose column one, using the append method, all the cards in column 2 are added to </w:t>
+                      </w:r>
+                      <w:r>
+                        <w:rPr>
+                          <w:sz w:val="24"/>
+                        </w:rPr>
+                        <w:t>‘cards_21’</w:t>
+                      </w:r>
+                      <w:r>
+                        <w:rPr>
+                          <w:sz w:val="24"/>
+                        </w:rPr>
+                        <w:t xml:space="preserve">. </w:t>
+                      </w:r>
+                      <w:r>
+                        <w:rPr>
+                          <w:sz w:val="24"/>
+                        </w:rPr>
+                        <w:t xml:space="preserve">Then all the cards from column 1 are added, and then the cards from column 3. </w:t>
+                      </w:r>
+                      <w:r>
+                        <w:rPr>
+                          <w:sz w:val="24"/>
+                        </w:rPr>
+                        <w:t xml:space="preserve"> Column 1 is now sandwiched between 2 and 3.</w:t>
+                      </w:r>
+                    </w:p>
+                    <w:p>
+                      <w:pPr>
+                        <w:rPr>
+                          <w:sz w:val="24"/>
+                        </w:rPr>
+                      </w:pPr>
+                      <w:r>
+                        <w:rPr>
+                          <w:sz w:val="24"/>
+                        </w:rPr>
+                        <w:t xml:space="preserve">Whilst this worked, it is very inefficient </w:t>
+                      </w:r>
+                      <w:r>
+                        <w:rPr>
+                          <w:sz w:val="24"/>
+                        </w:rPr>
+                        <w:t>using lots of lines</w:t>
+                      </w:r>
+                      <w:r>
+                        <w:rPr>
+                          <w:sz w:val="24"/>
+                        </w:rPr>
+                        <w:t xml:space="preserve"> a</w:t>
+                      </w:r>
+                      <w:r>
+                        <w:rPr>
+                          <w:sz w:val="24"/>
+                        </w:rPr>
+                        <w:t xml:space="preserve">nd unnecessary for loops and if statements. </w:t>
+                      </w:r>
+                      <w:r>
+                        <w:rPr>
+                          <w:sz w:val="24"/>
+                        </w:rPr>
+                        <w:t>After reading back over some of my previous work and notes from lectures I realised there was a much simpler way.</w:t>
+                      </w:r>
+                    </w:p>
+                    <w:p>
+                      <w:pPr>
+                        <w:rPr>
+                          <w:sz w:val="24"/>
+                        </w:rPr>
+                      </w:pPr>
+                      <w:r>
+                        <w:rPr>
+                          <w:sz w:val="24"/>
+                        </w:rPr>
+                        <w:t>I will explain this new approach on the following page.</w:t>
+                      </w:r>
+                    </w:p>
+                    <w:p>
+                      <w:pPr>
+                        <w:rPr>
+                          <w:sz w:val="24"/>
+                        </w:rPr>
+                      </w:pPr>
+                    </w:p>
+                  </w:txbxContent>
+                </v:textbox>
+              </v:shape>
+            </w:pict>
+          </mc:Fallback>
+        </mc:AlternateContent>
+      </w:r>
+      <w:r>
+        <w:rPr>
+          <w:b/>
+          <w:sz w:val="32"/>
+          <w:u w:val="single"/>
+        </w:rPr>
+        <w:t>Sandwiching the columns</w:t>
+      </w:r>
+    </w:p>
+    <w:p>
+      <w:pPr>
+        <w:tabs>
+          <w:tab w:val="left" w:pos="1455"/>
+        </w:tabs>
+        <w:rPr>
+          <w:b/>
+          <w:sz w:val="32"/>
+          <w:u w:val="single"/>
+        </w:rPr>
+      </w:pPr>
+      <w:r>
+        <w:rPr>
+          <w:b/>
+          <w:sz w:val="32"/>
+          <w:u w:val="single"/>
+        </w:rPr>
+        <w:pict>
+          <v:shape id="_x0000_i1028" type="#_x0000_t75" style="width:148.5pt;height:279pt">
+            <v:imagedata r:id="rId16" o:title="sort1"/>
+          </v:shape>
+        </w:pict>
+      </w:r>
+    </w:p>
+    <w:p>
+      <w:pPr>
+        <w:tabs>
+          <w:tab w:val="left" w:pos="1455"/>
+        </w:tabs>
+        <w:rPr>
+          <w:b/>
+          <w:sz w:val="32"/>
+          <w:u w:val="single"/>
+        </w:rPr>
+      </w:pPr>
+      <w:r>
+        <w:rPr>
+          <w:b/>
+          <w:sz w:val="32"/>
+          <w:u w:val="single"/>
+        </w:rPr>
+        <w:lastRenderedPageBreak/>
+        <w:t>The second approach</w:t>
+      </w:r>
+    </w:p>
+    <w:p>
+      <w:pPr>
+        <w:tabs>
+          <w:tab w:val="left" w:pos="1455"/>
+        </w:tabs>
+        <w:rPr>
+          <w:sz w:val="24"/>
+        </w:rPr>
+      </w:pPr>
+      <w:r>
+        <w:rPr>
+          <w:noProof/>
+        </w:rPr>
+        <w:pict>
+          <v:shape id="_x0000_s1036" type="#_x0000_t75" style="position:absolute;margin-left:3pt;margin-top:4.7pt;width:307.5pt;height:213pt;z-index:-251640832;mso-position-horizontal-relative:text;mso-position-vertical-relative:text;mso-width-relative:page;mso-height-relative:page" wrapcoords="-53 0 -53 21524 21600 21524 21600 0 -53 0">
+            <v:imagedata r:id="rId17" o:title="sort"/>
+            <w10:wrap type="tight"/>
+          </v:shape>
+        </w:pict>
+      </w:r>
+    </w:p>
+    <w:p>
+      <w:pPr>
+        <w:tabs>
+          <w:tab w:val="left" w:pos="1455"/>
+        </w:tabs>
+        <w:rPr>
+          <w:sz w:val="24"/>
+        </w:rPr>
+      </w:pPr>
+    </w:p>
+    <w:p>
+      <w:pPr>
+        <w:tabs>
+          <w:tab w:val="left" w:pos="1455"/>
+        </w:tabs>
+        <w:rPr>
+          <w:sz w:val="24"/>
+        </w:rPr>
+      </w:pPr>
+    </w:p>
+    <w:p>
+      <w:pPr>
+        <w:tabs>
+          <w:tab w:val="left" w:pos="1455"/>
+        </w:tabs>
+        <w:rPr>
+          <w:sz w:val="24"/>
+        </w:rPr>
+      </w:pPr>
+    </w:p>
+    <w:p>
+      <w:pPr>
+        <w:tabs>
+          <w:tab w:val="left" w:pos="1455"/>
+        </w:tabs>
+        <w:rPr>
+          <w:sz w:val="24"/>
+        </w:rPr>
+      </w:pPr>
+    </w:p>
+    <w:p>
+      <w:pPr>
+        <w:tabs>
+          <w:tab w:val="left" w:pos="1455"/>
+        </w:tabs>
+        <w:rPr>
+          <w:sz w:val="24"/>
+        </w:rPr>
+      </w:pPr>
+    </w:p>
+    <w:p>
+      <w:pPr>
+        <w:tabs>
+          <w:tab w:val="left" w:pos="1455"/>
+        </w:tabs>
+        <w:rPr>
+          <w:sz w:val="24"/>
+        </w:rPr>
+      </w:pPr>
+    </w:p>
+    <w:p>
+      <w:pPr>
+        <w:tabs>
+          <w:tab w:val="left" w:pos="1455"/>
+        </w:tabs>
+        <w:rPr>
+          <w:sz w:val="24"/>
+        </w:rPr>
+      </w:pPr>
+    </w:p>
+    <w:p>
+      <w:pPr>
+        <w:tabs>
+          <w:tab w:val="left" w:pos="1455"/>
+        </w:tabs>
+        <w:rPr>
+          <w:sz w:val="24"/>
+        </w:rPr>
+      </w:pPr>
+    </w:p>
+    <w:p>
+      <w:pPr>
+        <w:tabs>
+          <w:tab w:val="left" w:pos="1455"/>
+        </w:tabs>
+        <w:rPr>
+          <w:sz w:val="24"/>
+        </w:rPr>
+      </w:pPr>
+    </w:p>
+    <w:p>
+      <w:pPr>
+        <w:tabs>
+          <w:tab w:val="left" w:pos="1455"/>
+        </w:tabs>
+        <w:rPr>
+          <w:sz w:val="24"/>
+        </w:rPr>
+      </w:pPr>
+      <w:r>
+        <w:rPr>
+          <w:sz w:val="24"/>
+        </w:rPr>
+        <w:t xml:space="preserve">The code above demonstrates my final way of sandwiching the columns. </w:t>
+      </w:r>
+      <w:r>
+        <w:rPr>
+          <w:sz w:val="24"/>
+        </w:rPr>
+        <w:t xml:space="preserve">To simplify the program (hereby reducing the lines of codes) I used my knowledge of for loops from lectures to </w:t>
+      </w:r>
+      <w:r>
+        <w:rPr>
+          <w:sz w:val="24"/>
+        </w:rPr>
+        <w:t>repeat the method without needing to copy and paste</w:t>
+      </w:r>
+      <w:r>
+        <w:rPr>
+          <w:sz w:val="24"/>
+        </w:rPr>
+        <w:t xml:space="preserve"> </w:t>
+      </w:r>
+      <w:r>
+        <w:rPr>
+          <w:sz w:val="24"/>
+        </w:rPr>
+        <w:t xml:space="preserve">several times </w:t>
+      </w:r>
+      <w:r>
+        <w:rPr>
+          <w:sz w:val="24"/>
+        </w:rPr>
+        <w:t>(as I did originally)</w:t>
+      </w:r>
+      <w:r>
+        <w:rPr>
+          <w:sz w:val="24"/>
+        </w:rPr>
+        <w:t>.</w:t>
+      </w:r>
+    </w:p>
+    <w:p>
+      <w:pPr>
+        <w:tabs>
+          <w:tab w:val="left" w:pos="1455"/>
+        </w:tabs>
+        <w:rPr>
+          <w:sz w:val="24"/>
+        </w:rPr>
+      </w:pPr>
+      <w:r>
+        <w:rPr>
+          <w:sz w:val="24"/>
+        </w:rPr>
+        <w:t>I once again clear the ‘cards_21’ list so that I can re add the cards to it. The if statements are dependent on the user’s choice of column. I read through older notes on list comprehension and saw that you can add lists together very simply. In this example, if the user chose column one, all three columns are added to the empty list of ‘cards_21’. However due to how the trick works, whatever column is chosen is the second list to be added. So, for the before example, list 2 is added, then list 1 (the chosen column) and then finally list 3.</w:t>
+      </w:r>
+    </w:p>
+    <w:p>
+      <w:pPr>
+        <w:tabs>
+          <w:tab w:val="left" w:pos="1455"/>
+        </w:tabs>
+        <w:rPr>
+          <w:sz w:val="24"/>
+        </w:rPr>
+      </w:pPr>
+      <w:r>
+        <w:rPr>
+          <w:sz w:val="24"/>
+        </w:rPr>
+        <w:t xml:space="preserve"> The way this works is that now I have a set of 21 cards in ‘cards_21’, each list has been added to the end of the one before. </w:t>
+      </w:r>
+      <w:r>
+        <w:rPr>
+          <w:sz w:val="24"/>
+        </w:rPr>
+        <w:t>Thus,</w:t>
+      </w:r>
+      <w:r>
+        <w:rPr>
+          <w:sz w:val="24"/>
+        </w:rPr>
+        <w:t xml:space="preserve"> the chosen column and their card is somewhere in the middle of this </w:t>
+      </w:r>
+      <w:r>
+        <w:rPr>
+          <w:sz w:val="24"/>
+        </w:rPr>
+        <w:t>21-card</w:t>
+      </w:r>
+      <w:r>
+        <w:rPr>
+          <w:sz w:val="24"/>
+        </w:rPr>
+        <w:t xml:space="preserve"> list.</w:t>
+      </w:r>
+      <w:r>
+        <w:rPr>
+          <w:sz w:val="24"/>
+        </w:rPr>
+        <w:t xml:space="preserve"> </w:t>
+      </w:r>
+    </w:p>
+    <w:p>
+      <w:pPr>
+        <w:tabs>
+          <w:tab w:val="left" w:pos="1455"/>
+        </w:tabs>
+        <w:rPr>
+          <w:sz w:val="24"/>
+        </w:rPr>
+      </w:pPr>
+      <w:r>
+        <w:rPr>
+          <w:sz w:val="24"/>
+        </w:rPr>
+        <w:t>The</w:t>
+      </w:r>
+      <w:r>
+        <w:rPr>
+          <w:sz w:val="24"/>
+        </w:rPr>
+        <w:t xml:space="preserve"> method of dealing the cards (using slices) then splits these 21 cards into 3 columns</w:t>
+      </w:r>
+      <w:r>
+        <w:rPr>
+          <w:sz w:val="24"/>
+        </w:rPr>
+        <w:t xml:space="preserve"> of 7 cards again and the </w:t>
+      </w:r>
+      <w:r>
+        <w:rPr>
+          <w:sz w:val="24"/>
+        </w:rPr>
+        <w:t>function which asks the user to choose a column is then called and run.</w:t>
+      </w:r>
+    </w:p>
+    <w:p>
+      <w:pPr>
+        <w:tabs>
+          <w:tab w:val="left" w:pos="1455"/>
+        </w:tabs>
+        <w:rPr>
+          <w:sz w:val="24"/>
+        </w:rPr>
+      </w:pPr>
+    </w:p>
+    <w:p>
+      <w:pPr>
+        <w:tabs>
+          <w:tab w:val="left" w:pos="1455"/>
+        </w:tabs>
+        <w:jc w:val="center"/>
+        <w:rPr>
+          <w:b/>
+          <w:sz w:val="32"/>
+          <w:u w:val="single"/>
+        </w:rPr>
+      </w:pPr>
+      <w:r>
+        <w:rPr>
+          <w:b/>
+          <w:sz w:val="32"/>
+          <w:u w:val="single"/>
+        </w:rPr>
+        <w:t>Guessing the card</w:t>
+      </w:r>
+    </w:p>
+    <w:p>
+      <w:pPr>
+        <w:tabs>
+          <w:tab w:val="left" w:pos="1455"/>
+        </w:tabs>
+        <w:rPr>
+          <w:sz w:val="24"/>
+        </w:rPr>
+      </w:pPr>
+      <w:r>
+        <w:rPr>
+          <w:sz w:val="24"/>
+        </w:rPr>
+        <w:t xml:space="preserve">Now the user has been asked 3 times </w:t>
+      </w:r>
+      <w:r>
+        <w:rPr>
+          <w:sz w:val="24"/>
+        </w:rPr>
+        <w:t xml:space="preserve">in total </w:t>
+      </w:r>
+      <w:r>
+        <w:rPr>
+          <w:sz w:val="24"/>
+        </w:rPr>
+        <w:t xml:space="preserve">where their card is and the method above sorts the cards </w:t>
+      </w:r>
+      <w:r>
+        <w:rPr>
+          <w:sz w:val="24"/>
+        </w:rPr>
+        <w:t xml:space="preserve">and re-deals twice. </w:t>
+      </w:r>
+      <w:r>
+        <w:rPr>
+          <w:sz w:val="24"/>
+        </w:rPr>
+        <w:t>However,</w:t>
+      </w:r>
+      <w:r>
+        <w:rPr>
+          <w:sz w:val="24"/>
+        </w:rPr>
+        <w:t xml:space="preserve"> it is now important to once again gather</w:t>
+      </w:r>
+      <w:r>
+        <w:rPr>
+          <w:sz w:val="24"/>
+        </w:rPr>
+        <w:t xml:space="preserve"> the cards into a list of 21. This is because to guess the card the program </w:t>
+      </w:r>
+      <w:r>
+        <w:rPr>
+          <w:sz w:val="24"/>
+        </w:rPr>
+        <w:t xml:space="preserve">needs to print out </w:t>
+      </w:r>
+      <w:r>
+        <w:rPr>
+          <w:sz w:val="24"/>
+        </w:rPr>
+        <w:t>the 11</w:t>
+      </w:r>
+      <w:r>
+        <w:rPr>
+          <w:sz w:val="24"/>
+          <w:vertAlign w:val="superscript"/>
+        </w:rPr>
+        <w:t>th</w:t>
+      </w:r>
+      <w:r>
+        <w:rPr>
+          <w:sz w:val="24"/>
+        </w:rPr>
+        <w:t xml:space="preserve"> card. The following function ‘</w:t>
+      </w:r>
+      <w:r>
+        <w:rPr>
+          <w:sz w:val="24"/>
+        </w:rPr>
+        <w:t>guess_</w:t>
+      </w:r>
+      <w:r>
+        <w:rPr>
+          <w:sz w:val="24"/>
+        </w:rPr>
+        <w:t>card’ does exactly this</w:t>
+      </w:r>
+      <w:r>
+        <w:rPr>
+          <w:sz w:val="24"/>
+        </w:rPr>
+        <w:t>.</w:t>
+      </w:r>
+    </w:p>
+    <w:p>
+      <w:pPr>
+        <w:tabs>
+          <w:tab w:val="left" w:pos="1455"/>
+        </w:tabs>
+        <w:rPr>
+          <w:sz w:val="24"/>
+        </w:rPr>
+      </w:pPr>
+    </w:p>
+    <w:p>
+      <w:pPr>
+        <w:tabs>
+          <w:tab w:val="left" w:pos="1455"/>
+        </w:tabs>
+        <w:rPr>
+          <w:sz w:val="24"/>
+        </w:rPr>
+      </w:pPr>
+      <w:r>
+        <w:rPr>
+          <w:sz w:val="24"/>
+        </w:rPr>
+        <w:lastRenderedPageBreak/>
+        <w:pict>
+          <v:shape id="_x0000_i1034" type="#_x0000_t75" style="width:411.75pt;height:229.5pt">
+            <v:imagedata r:id="rId18" o:title="guess"/>
+          </v:shape>
+        </w:pict>
+      </w:r>
+    </w:p>
+    <w:p>
+      <w:pPr>
+        <w:rPr>
+          <w:sz w:val="24"/>
+        </w:rPr>
+      </w:pPr>
+      <w:r>
+        <w:rPr>
+          <w:sz w:val="24"/>
+        </w:rPr>
+        <w:t>I used the exact same method for collecting the cards as explained in the previous section. However,</w:t>
+      </w:r>
+      <w:r>
+        <w:rPr>
+          <w:sz w:val="24"/>
+        </w:rPr>
+        <w:t xml:space="preserve"> to just reiterate</w:t>
+      </w:r>
+      <w:r>
+        <w:rPr>
+          <w:sz w:val="24"/>
+        </w:rPr>
+        <w:t>,</w:t>
+      </w:r>
+      <w:r>
+        <w:rPr>
+          <w:sz w:val="24"/>
+        </w:rPr>
+        <w:t xml:space="preserve"> once this function is run, the cards that have been re-dealt for the 2</w:t>
+      </w:r>
+      <w:r>
+        <w:rPr>
+          <w:sz w:val="24"/>
+          <w:vertAlign w:val="superscript"/>
+        </w:rPr>
+        <w:t>nd</w:t>
+      </w:r>
+      <w:r>
+        <w:rPr>
+          <w:sz w:val="24"/>
+        </w:rPr>
+        <w:t xml:space="preserve"> time are now collected and put into the list cards_21</w:t>
+      </w:r>
+      <w:r>
+        <w:rPr>
+          <w:sz w:val="24"/>
+        </w:rPr>
+        <w:t>;</w:t>
+      </w:r>
+      <w:r>
+        <w:rPr>
+          <w:sz w:val="24"/>
+        </w:rPr>
+        <w:t xml:space="preserve"> with the chosen c</w:t>
+      </w:r>
+      <w:r>
+        <w:rPr>
+          <w:sz w:val="24"/>
+        </w:rPr>
+        <w:t>olumn in the middle. The program then accesses the 11</w:t>
+      </w:r>
+      <w:r>
+        <w:rPr>
+          <w:sz w:val="24"/>
+          <w:vertAlign w:val="superscript"/>
+        </w:rPr>
+        <w:t>th</w:t>
+      </w:r>
+      <w:r>
+        <w:rPr>
+          <w:sz w:val="24"/>
+        </w:rPr>
+        <w:t xml:space="preserve"> card which will be from the second column as the first seven cards are from ‘column_one’. To do this I defined a new variable ‘user_card’ which using an index number 10, will get the 11</w:t>
+      </w:r>
+      <w:r>
+        <w:rPr>
+          <w:sz w:val="24"/>
+          <w:vertAlign w:val="superscript"/>
+        </w:rPr>
+        <w:t>th</w:t>
+      </w:r>
+      <w:r>
+        <w:rPr>
+          <w:sz w:val="24"/>
+        </w:rPr>
+        <w:t xml:space="preserve"> element. I created this using my lecture knowledge of accessing elements in a list. I then printed a formatted string so that whatever card is printed, is the one they chose. Otherwise I would have to use if statements for every possible card that could be chosen out of 52.  So, formatting is a much better way to do this.</w:t>
+      </w:r>
+    </w:p>
+    <w:p>
+      <w:pPr>
+        <w:rPr>
+          <w:sz w:val="24"/>
+        </w:rPr>
+      </w:pPr>
+    </w:p>
+    <w:p>
+      <w:pPr>
+        <w:jc w:val="center"/>
+        <w:rPr>
+          <w:b/>
+          <w:sz w:val="32"/>
+          <w:u w:val="single"/>
+        </w:rPr>
+      </w:pPr>
+      <w:r>
+        <w:rPr>
+          <w:b/>
+          <w:sz w:val="32"/>
+          <w:u w:val="single"/>
+        </w:rPr>
+        <w:t>Clearing the screen</w:t>
+      </w:r>
+    </w:p>
+    <w:p>
+      <w:pPr>
+        <w:rPr>
+          <w:sz w:val="24"/>
+        </w:rPr>
+      </w:pPr>
+      <w:r>
+        <w:rPr>
+          <w:sz w:val="24"/>
+        </w:rPr>
+        <w:t xml:space="preserve">As you may have noticed, in several functions and areas of my code I made use of a function ‘cls’. </w:t>
+      </w:r>
+      <w:r>
+        <w:rPr>
+          <w:sz w:val="24"/>
+        </w:rPr>
+        <w:t>I was bug testing the code and realised that when printing to the user the columns, it got very messy and hard to read. I spent a lot of time on the web trying to find a way of resolving this and one of the things that came up was a way of clearing the screen. After reading many different resources I found one on stack overflow. A member of the community had posted one which would work across-platforms and operating systems.</w:t>
+      </w:r>
+    </w:p>
+    <w:p>
+      <w:pPr>
+        <w:rPr>
+          <w:sz w:val="24"/>
+        </w:rPr>
+      </w:pPr>
+      <w:r>
+        <w:rPr>
+          <w:sz w:val="24"/>
+        </w:rPr>
+        <w:t>What the code does is that whenever the function is called, all text is cleared. I will give an example of this now (the screenshots are on the next page). After three times of asking the user where their card was in total there were around 9 columns on the screen, each three only separated by a string of hyphens. For readability, each time the user enters which column their card is in the screen clears and the next text loads up.</w:t>
+      </w:r>
+    </w:p>
+    <w:p>
+      <w:pPr>
+        <w:rPr>
+          <w:sz w:val="24"/>
+        </w:rPr>
+      </w:pPr>
+      <w:r>
+        <w:rPr>
+          <w:sz w:val="24"/>
+        </w:rPr>
+        <w:t xml:space="preserve">This wasn’t directly required in the specification however after seeing my family test the game, readability and easiness to use was an obvious issue. </w:t>
+      </w:r>
+    </w:p>
+    <w:p>
+      <w:pPr>
+        <w:rPr>
+          <w:sz w:val="24"/>
+        </w:rPr>
+      </w:pPr>
+      <w:r>
+        <w:rPr>
+          <w:sz w:val="24"/>
+        </w:rPr>
+        <w:lastRenderedPageBreak/>
+        <w:t xml:space="preserve">Firstly, I added the import ‘os’. This allows the function to recognise the operating system on the user’s machine. </w:t>
+      </w:r>
+      <w:r>
+        <w:rPr>
+          <w:sz w:val="24"/>
+        </w:rPr>
+        <w:pict>
+          <v:shape id="_x0000_i1039" type="#_x0000_t75" style="width:450.75pt;height:114pt">
+            <v:imagedata r:id="rId19" o:title="import"/>
+          </v:shape>
+        </w:pict>
+      </w:r>
+    </w:p>
+    <w:p>
+      <w:pPr>
+        <w:rPr>
+          <w:sz w:val="24"/>
+        </w:rPr>
+      </w:pPr>
+      <w:r>
+        <w:rPr>
+          <w:sz w:val="24"/>
+        </w:rPr>
+        <w:t xml:space="preserve">An if statement in the </w:t>
+      </w:r>
+      <w:r>
+        <w:rPr>
+          <w:sz w:val="24"/>
+        </w:rPr>
+        <w:t>function</w:t>
+      </w:r>
+      <w:r>
+        <w:rPr>
+          <w:sz w:val="24"/>
+        </w:rPr>
+        <w:t xml:space="preserve"> is used to check what operating system the machine runs on. So, if it is windows, (‘nt’ is the registered name for windows) then the module will be cleared with the ‘cls’ command. However, if it is any other Unix Operating System such as Apple macOS, ‘clear’ will be used instead.</w:t>
+      </w:r>
+      <w:r>
+        <w:rPr>
+          <w:sz w:val="24"/>
+        </w:rPr>
+        <w:t xml:space="preserve"> </w:t>
+      </w:r>
+    </w:p>
+    <w:p>
+      <w:pPr>
+        <w:rPr>
+          <w:sz w:val="24"/>
+        </w:rPr>
+      </w:pPr>
+      <w:r>
+        <w:rPr>
+          <w:sz w:val="24"/>
+        </w:rPr>
+        <w:pict>
+          <v:shape id="_x0000_i1040" type="#_x0000_t75" style="width:451.5pt;height:110.25pt">
+            <v:imagedata r:id="rId20" o:title="choose cls"/>
+          </v:shape>
+        </w:pict>
+      </w:r>
+    </w:p>
+    <w:p>
+      <w:pPr>
+        <w:tabs>
+          <w:tab w:val="left" w:pos="1230"/>
+        </w:tabs>
+        <w:rPr>
+          <w:sz w:val="24"/>
+        </w:rPr>
+      </w:pPr>
+      <w:r>
+        <w:rPr>
+          <w:sz w:val="24"/>
+        </w:rPr>
+        <w:t xml:space="preserve">For </w:t>
+      </w:r>
+      <w:r>
+        <w:rPr>
+          <w:sz w:val="24"/>
+        </w:rPr>
+        <w:t>example,</w:t>
+      </w:r>
+      <w:r>
+        <w:rPr>
+          <w:sz w:val="24"/>
+        </w:rPr>
+        <w:t xml:space="preserve"> the ‘cls’ function is called here to clear the screen when the user inputs what column their card is in.</w:t>
+      </w:r>
+    </w:p>
+    <w:p>
+      <w:pPr>
+        <w:tabs>
+          <w:tab w:val="left" w:pos="1230"/>
+        </w:tabs>
+        <w:rPr>
+          <w:sz w:val="24"/>
+        </w:rPr>
+      </w:pPr>
+    </w:p>
+    <w:p>
+      <w:pPr>
+        <w:tabs>
+          <w:tab w:val="left" w:pos="1230"/>
+        </w:tabs>
+        <w:jc w:val="center"/>
+        <w:rPr>
+          <w:b/>
+          <w:sz w:val="32"/>
+          <w:u w:val="single"/>
+        </w:rPr>
+      </w:pPr>
+      <w:r>
+        <w:rPr>
+          <w:b/>
+          <w:sz w:val="32"/>
+          <w:u w:val="single"/>
+        </w:rPr>
+        <w:t>References</w:t>
+      </w:r>
+    </w:p>
+    <w:p>
+      <w:pPr>
+        <w:tabs>
+          <w:tab w:val="left" w:pos="1230"/>
+        </w:tabs>
+        <w:jc w:val="center"/>
+        <w:rPr>
+          <w:b/>
+          <w:sz w:val="32"/>
+          <w:u w:val="single"/>
+        </w:rPr>
+      </w:pPr>
+    </w:p>
+    <w:p>
+      <w:pPr>
+        <w:tabs>
+          <w:tab w:val="left" w:pos="1230"/>
+        </w:tabs>
+        <w:rPr>
+          <w:b/>
+          <w:sz w:val="26"/>
+          <w:u w:val="single"/>
+        </w:rPr>
+      </w:pPr>
+      <w:r>
+        <w:rPr>
+          <w:b/>
+          <w:sz w:val="26"/>
+          <w:u w:val="single"/>
+        </w:rPr>
+        <w:t>Stack Overflow - Improving</w:t>
+      </w:r>
+      <w:r>
+        <w:rPr>
+          <w:b/>
+          <w:sz w:val="26"/>
+          <w:u w:val="single"/>
+        </w:rPr>
+        <w:t xml:space="preserve"> my method of dealing out the cards in 3 columns</w:t>
+      </w:r>
+    </w:p>
+    <w:p>
+      <w:pPr>
+        <w:tabs>
+          <w:tab w:val="left" w:pos="1230"/>
+        </w:tabs>
+        <w:rPr>
+          <w:i/>
+          <w:sz w:val="24"/>
+        </w:rPr>
+      </w:pPr>
+      <w:r>
+        <w:rPr>
+          <w:i/>
+          <w:sz w:val="24"/>
+        </w:rPr>
+        <w:t>http://stackoverflow.com/questions/509211/explain-pythons-slice-notation</w:t>
+      </w:r>
+      <w:r>
+        <w:rPr>
+          <w:i/>
+          <w:sz w:val="24"/>
+        </w:rPr>
+        <w:t xml:space="preserve"> </w:t>
+      </w:r>
+    </w:p>
+    <w:p>
+      <w:pPr>
+        <w:tabs>
+          <w:tab w:val="left" w:pos="1230"/>
+        </w:tabs>
+        <w:rPr>
+          <w:i/>
+          <w:sz w:val="24"/>
+        </w:rPr>
+      </w:pPr>
+      <w:r>
+        <w:rPr>
+          <w:i/>
+          <w:sz w:val="24"/>
+        </w:rPr>
+        <w:t>http://stackoverflow.com/questions/40303814/python-adding-to-3-lists-row-by-row</w:t>
+      </w:r>
+    </w:p>
+    <w:p>
+      <w:pPr>
+        <w:tabs>
+          <w:tab w:val="left" w:pos="1230"/>
+        </w:tabs>
+        <w:rPr>
+          <w:b/>
+          <w:sz w:val="26"/>
+          <w:u w:val="single"/>
+        </w:rPr>
+      </w:pPr>
+      <w:r>
+        <w:rPr>
+          <w:b/>
+          <w:sz w:val="26"/>
+          <w:u w:val="single"/>
+        </w:rPr>
+        <w:t>Stack Overflow – text wrapping the welcome string</w:t>
+      </w:r>
+    </w:p>
+    <w:p>
+      <w:pPr>
+        <w:tabs>
+          <w:tab w:val="left" w:pos="1230"/>
+        </w:tabs>
+        <w:rPr>
+          <w:i/>
+          <w:sz w:val="24"/>
+        </w:rPr>
+      </w:pPr>
+      <w:r>
+        <w:rPr>
+          <w:i/>
+          <w:sz w:val="24"/>
+        </w:rPr>
+        <w:t>http://stackoverflow.com/questions/16430200/a-good-way-to-make-long-strings-wrap-to-newline-in-python-3-x</w:t>
+      </w:r>
+    </w:p>
+    <w:p>
+      <w:pPr>
+        <w:tabs>
+          <w:tab w:val="left" w:pos="1230"/>
+        </w:tabs>
+        <w:rPr>
+          <w:b/>
+          <w:sz w:val="26"/>
+          <w:u w:val="single"/>
+        </w:rPr>
+      </w:pPr>
+      <w:r>
+        <w:rPr>
+          <w:b/>
+          <w:sz w:val="26"/>
+          <w:u w:val="single"/>
+        </w:rPr>
+        <w:t>Stack Overflow – Clearing the terminal</w:t>
+      </w:r>
+    </w:p>
+    <w:p>
+      <w:pPr>
+        <w:tabs>
+          <w:tab w:val="left" w:pos="1230"/>
+        </w:tabs>
+        <w:rPr>
+          <w:i/>
+          <w:sz w:val="24"/>
+        </w:rPr>
+      </w:pPr>
+      <w:r>
+        <w:rPr>
+          <w:sz w:val="24"/>
+        </w:rPr>
+        <w:t>http://stackoverflow.com/questions/2084508/clear-terminal-in-python</w:t>
+      </w:r>
+    </w:p>
+    <w:p>
+      <w:pPr>
+        <w:tabs>
+          <w:tab w:val="left" w:pos="1230"/>
+        </w:tabs>
+        <w:rPr>
+          <w:i/>
+          <w:sz w:val="24"/>
+        </w:rPr>
+      </w:pPr>
+    </w:p>
+    <w:p>
+      <w:pPr>
+        <w:tabs>
+          <w:tab w:val="left" w:pos="1230"/>
+        </w:tabs>
+        <w:jc w:val="center"/>
+        <w:rPr>
+          <w:b/>
+          <w:sz w:val="32"/>
+          <w:u w:val="single"/>
+        </w:rPr>
+      </w:pPr>
+      <w:r>
+        <w:rPr>
+          <w:b/>
+          <w:sz w:val="32"/>
+          <w:u w:val="single"/>
+        </w:rPr>
+        <w:lastRenderedPageBreak/>
+        <w:t>To conclude</w:t>
+      </w:r>
+    </w:p>
+    <w:p>
+      <w:pPr>
+        <w:tabs>
+          <w:tab w:val="left" w:pos="1230"/>
+        </w:tabs>
+        <w:rPr>
+          <w:sz w:val="24"/>
+        </w:rPr>
+      </w:pPr>
+      <w:r>
+        <w:rPr>
+          <w:sz w:val="24"/>
+        </w:rPr>
+        <w:t>As I s</w:t>
+      </w:r>
+      <w:r>
+        <w:rPr>
+          <w:sz w:val="24"/>
+        </w:rPr>
+        <w:t>tated at the start being new to</w:t>
+      </w:r>
+      <w:r>
+        <w:rPr>
+          <w:sz w:val="24"/>
+        </w:rPr>
+        <w:t xml:space="preserve"> Python made this task quite a scary one to take on. However, </w:t>
+      </w:r>
+      <w:r>
+        <w:rPr>
+          <w:sz w:val="24"/>
+        </w:rPr>
+        <w:t xml:space="preserve">after </w:t>
+      </w:r>
+      <w:r>
+        <w:rPr>
+          <w:sz w:val="24"/>
+        </w:rPr>
+        <w:t>writing this documentation</w:t>
+      </w:r>
+      <w:r>
+        <w:rPr>
+          <w:sz w:val="24"/>
+        </w:rPr>
+        <w:t>, it</w:t>
+      </w:r>
+      <w:r>
+        <w:rPr>
+          <w:sz w:val="24"/>
+        </w:rPr>
+        <w:t xml:space="preserve"> now it feels great knowing that I have overcome the challenge and feel a lot more comfortable with python then I did before; but maybe that’s because I am more of a practical learner. </w:t>
+      </w:r>
+    </w:p>
+    <w:p>
+      <w:pPr>
+        <w:tabs>
+          <w:tab w:val="left" w:pos="1230"/>
+        </w:tabs>
+        <w:rPr>
+          <w:sz w:val="24"/>
+        </w:rPr>
+      </w:pPr>
+      <w:r>
+        <w:rPr>
+          <w:sz w:val="24"/>
+        </w:rPr>
+        <w:t>I commented my code fully (not always shown in the screenshots to make picture sizes smaller) so that I could come back and refer to the code in the future. It also means other people reading my code can understand it better, I guess it’s a good habit to get into.</w:t>
+      </w:r>
+    </w:p>
+    <w:p>
+      <w:pPr>
+        <w:tabs>
+          <w:tab w:val="left" w:pos="1230"/>
+        </w:tabs>
+        <w:rPr>
+          <w:sz w:val="24"/>
+        </w:rPr>
+      </w:pPr>
+      <w:r>
+        <w:rPr>
+          <w:sz w:val="24"/>
+        </w:rPr>
+        <w:t xml:space="preserve">I believe there are areas in which I could improve, such as putting all my code into </w:t>
+      </w:r>
+      <w:r>
+        <w:rPr>
+          <w:sz w:val="24"/>
+        </w:rPr>
+        <w:t xml:space="preserve">functions to reduce line space and I am sure there are easier methods out there to do what I did. </w:t>
+      </w:r>
+      <w:r>
+        <w:rPr>
+          <w:sz w:val="24"/>
+        </w:rPr>
+        <w:t xml:space="preserve">However, I felt that the code in its state </w:t>
+      </w:r>
+      <w:r>
+        <w:rPr>
+          <w:sz w:val="24"/>
+        </w:rPr>
+        <w:t>now</w:t>
+      </w:r>
+      <w:r>
+        <w:rPr>
+          <w:sz w:val="24"/>
+        </w:rPr>
+        <w:t xml:space="preserve"> worked best for me.</w:t>
+      </w:r>
+      <w:r>
+        <w:rPr>
+          <w:sz w:val="24"/>
+        </w:rPr>
+        <w:t xml:space="preserve"> I have also learnt that planning is a lot more important than I first realised. Since I wasn’t entirely confident with what I was doing I wrote the whole program originally without functions. This was my original approach because at the time I was writing line by line constantly correcting things and testing. Now I realise this was the wrong thing to do as I had to come back and re write several parts to get into functions.</w:t>
+      </w:r>
+    </w:p>
+    <w:p>
+      <w:pPr>
+        <w:tabs>
+          <w:tab w:val="left" w:pos="1230"/>
+        </w:tabs>
+        <w:rPr>
+          <w:sz w:val="24"/>
+        </w:rPr>
+      </w:pPr>
+      <w:r>
+        <w:rPr>
+          <w:sz w:val="24"/>
+        </w:rPr>
+        <w:t xml:space="preserve">I have learnt a lot from this experience and have also enjoyed it. I am looking forward to any future projects </w:t>
+      </w:r>
+      <w:r>
+        <w:rPr>
+          <w:sz w:val="24"/>
+        </w:rPr>
+        <w:t xml:space="preserve">that </w:t>
+      </w:r>
+      <w:r>
+        <w:rPr>
+          <w:sz w:val="24"/>
+        </w:rPr>
+        <w:t>I</w:t>
+      </w:r>
+      <w:r>
+        <w:rPr>
+          <w:sz w:val="24"/>
+        </w:rPr>
+        <w:t xml:space="preserve"> get to</w:t>
       </w:r>
       <w:bookmarkStart w:id="0" w:name="_GoBack"/>
       <w:bookmarkEnd w:id="0"/>
@@ -755,57 +3033,171 @@
         <w:rPr>
           <w:sz w:val="24"/>
         </w:rPr>
-        <w:t>end’.</w:t>
-      </w:r>
-      <w:r>
-        <w:rPr>
-          <w:sz w:val="24"/>
-        </w:rPr>
-        <w:t xml:space="preserve"> I also used indexes to access each card suit. </w:t>
-      </w:r>
-      <w:r>
-        <w:rPr>
-          <w:sz w:val="24"/>
-        </w:rPr>
-        <w:t>Again, using my class notes on imports, I used the standard library and the random import to then shuffle this deck of 52 cards.</w:t>
-      </w:r>
-      <w:r>
-        <w:rPr>
-          <w:sz w:val="24"/>
-        </w:rPr>
-        <w:t xml:space="preserve"> </w:t>
-      </w:r>
-    </w:p>
-    <w:p>
-      <w:pPr>
-        <w:rPr>
-          <w:b/>
-          <w:sz w:val="32"/>
-          <w:u w:val="single"/>
-        </w:rPr>
-      </w:pPr>
-    </w:p>
-    <w:p>
-      <w:pPr>
-        <w:jc w:val="center"/>
-        <w:rPr>
-          <w:b/>
-          <w:sz w:val="24"/>
-          <w:u w:val="single"/>
-        </w:rPr>
-      </w:pPr>
-    </w:p>
-    <w:p>
-      <w:pPr>
-        <w:rPr>
-          <w:sz w:val="24"/>
-        </w:rPr>
-      </w:pPr>
+        <w:t xml:space="preserve"> undertake in Python.</w:t>
+      </w:r>
+    </w:p>
+    <w:p>
+      <w:pPr>
+        <w:tabs>
+          <w:tab w:val="left" w:pos="1230"/>
+        </w:tabs>
+        <w:rPr>
+          <w:sz w:val="24"/>
+        </w:rPr>
+      </w:pPr>
+    </w:p>
+    <w:p>
+      <w:pPr>
+        <w:tabs>
+          <w:tab w:val="left" w:pos="1230"/>
+        </w:tabs>
+        <w:rPr>
+          <w:sz w:val="24"/>
+        </w:rPr>
+      </w:pPr>
+    </w:p>
+    <w:p>
+      <w:pPr>
+        <w:tabs>
+          <w:tab w:val="left" w:pos="1230"/>
+        </w:tabs>
+        <w:rPr>
+          <w:sz w:val="24"/>
+        </w:rPr>
+      </w:pPr>
+    </w:p>
+    <w:p>
+      <w:pPr>
+        <w:tabs>
+          <w:tab w:val="left" w:pos="1230"/>
+        </w:tabs>
+        <w:rPr>
+          <w:sz w:val="24"/>
+        </w:rPr>
+      </w:pPr>
+    </w:p>
+    <w:p>
+      <w:pPr>
+        <w:tabs>
+          <w:tab w:val="left" w:pos="1230"/>
+        </w:tabs>
+        <w:rPr>
+          <w:sz w:val="24"/>
+        </w:rPr>
+      </w:pPr>
+    </w:p>
+    <w:p>
+      <w:pPr>
+        <w:tabs>
+          <w:tab w:val="left" w:pos="1230"/>
+        </w:tabs>
+        <w:rPr>
+          <w:sz w:val="24"/>
+        </w:rPr>
+      </w:pPr>
+    </w:p>
+    <w:p>
+      <w:pPr>
+        <w:tabs>
+          <w:tab w:val="left" w:pos="1230"/>
+        </w:tabs>
+        <w:rPr>
+          <w:sz w:val="24"/>
+        </w:rPr>
+      </w:pPr>
+    </w:p>
+    <w:p>
+      <w:pPr>
+        <w:tabs>
+          <w:tab w:val="left" w:pos="1230"/>
+        </w:tabs>
+        <w:rPr>
+          <w:sz w:val="24"/>
+        </w:rPr>
+      </w:pPr>
+    </w:p>
+    <w:p>
+      <w:pPr>
+        <w:tabs>
+          <w:tab w:val="left" w:pos="1230"/>
+        </w:tabs>
+        <w:rPr>
+          <w:sz w:val="24"/>
+        </w:rPr>
+      </w:pPr>
+    </w:p>
+    <w:p>
+      <w:pPr>
+        <w:tabs>
+          <w:tab w:val="left" w:pos="1230"/>
+        </w:tabs>
+        <w:rPr>
+          <w:sz w:val="24"/>
+        </w:rPr>
+      </w:pPr>
+    </w:p>
+    <w:p>
+      <w:pPr>
+        <w:tabs>
+          <w:tab w:val="left" w:pos="1230"/>
+        </w:tabs>
+        <w:rPr>
+          <w:sz w:val="24"/>
+        </w:rPr>
+      </w:pPr>
+    </w:p>
+    <w:p>
+      <w:pPr>
+        <w:tabs>
+          <w:tab w:val="left" w:pos="1230"/>
+        </w:tabs>
+        <w:rPr>
+          <w:sz w:val="24"/>
+        </w:rPr>
+      </w:pPr>
+    </w:p>
+    <w:p>
+      <w:pPr>
+        <w:tabs>
+          <w:tab w:val="left" w:pos="1230"/>
+        </w:tabs>
+        <w:rPr>
+          <w:sz w:val="24"/>
+        </w:rPr>
+      </w:pPr>
+    </w:p>
+    <w:p>
+      <w:pPr>
+        <w:tabs>
+          <w:tab w:val="left" w:pos="1230"/>
+        </w:tabs>
+        <w:rPr>
+          <w:sz w:val="24"/>
+        </w:rPr>
+      </w:pPr>
+    </w:p>
+    <w:p>
+      <w:pPr>
+        <w:tabs>
+          <w:tab w:val="left" w:pos="1230"/>
+        </w:tabs>
+        <w:rPr>
+          <w:b/>
+          <w:sz w:val="24"/>
+        </w:rPr>
+      </w:pPr>
+      <w:r>
+        <w:rPr>
+          <w:b/>
+          <w:sz w:val="24"/>
+        </w:rPr>
+        <w:t>Words - 2797</w:t>
+      </w:r>
     </w:p>
     <w:sectPr>
-      <w:headerReference w:type="default" r:id="rId11"/>
+      <w:headerReference w:type="default" r:id="rId21"/>
       <w:pgSz w:w="11906" w:h="16838"/>
-      <w:pgMar w:top="1440" w:right="1440" w:bottom="1440" w:left="1440" w:header="708" w:footer="708" w:gutter="0"/>
+      <w:pgMar w:top="1440" w:right="1440" w:bottom="1474" w:left="1440" w:header="709" w:footer="709" w:gutter="0"/>
       <w:cols w:space="708"/>
       <w:docGrid w:linePitch="360"/>
     </w:sectPr>
@@ -1131,6 +3523,7 @@
     <w:lsdException w:name="HTML Sample" w:semiHidden="1" w:unhideWhenUsed="1"/>
     <w:lsdException w:name="HTML Typewriter" w:semiHidden="1" w:unhideWhenUsed="1"/>
     <w:lsdException w:name="HTML Variable" w:semiHidden="1" w:unhideWhenUsed="1"/>
+    <w:lsdException w:name="Normal Table" w:semiHidden="1" w:unhideWhenUsed="1"/>
     <w:lsdException w:name="annotation subject" w:semiHidden="1" w:unhideWhenUsed="1"/>
     <w:lsdException w:name="No List" w:semiHidden="1" w:unhideWhenUsed="1"/>
     <w:lsdException w:name="Outline List 1" w:semiHidden="1" w:unhideWhenUsed="1"/>
@@ -1175,6 +3568,7 @@
     <w:lsdException w:name="Table Professional" w:semiHidden="1" w:unhideWhenUsed="1"/>
     <w:lsdException w:name="Table Subtle 1" w:semiHidden="1" w:unhideWhenUsed="1"/>
     <w:lsdException w:name="Table Subtle 2" w:semiHidden="1" w:unhideWhenUsed="1"/>
+    <w:lsdException w:name="Table Web 1" w:semiHidden="1" w:unhideWhenUsed="1"/>
     <w:lsdException w:name="Table Web 2" w:semiHidden="1" w:unhideWhenUsed="1"/>
     <w:lsdException w:name="Table Web 3" w:semiHidden="1" w:unhideWhenUsed="1"/>
     <w:lsdException w:name="Balloon Text" w:semiHidden="1" w:unhideWhenUsed="1"/>
@@ -1485,6 +3879,17 @@
       <w:contextualSpacing/>
     </w:pPr>
   </w:style>
+  <w:style w:type="character" w:styleId="Hyperlink">
+    <w:name w:val="Hyperlink"/>
+    <w:basedOn w:val="DefaultParagraphFont"/>
+    <w:uiPriority w:val="99"/>
+    <w:unhideWhenUsed/>
+    <w:rsid w:val="00077B47"/>
+    <w:rPr>
+      <w:color w:val="0563C1" w:themeColor="hyperlink"/>
+      <w:u w:val="single"/>
+    </w:rPr>
+  </w:style>
 </w:styles>
 </file>
 

</xml_diff>

<commit_message>
Added part on time.sleep
</commit_message>
<xml_diff>
--- a/Documentation.docx
+++ b/Documentation.docx
@@ -1,6 +1,6 @@
 
 <file path=word/document.xml><?xml version="1.0" encoding="utf-8"?>
-<w:document xmlns:wpc="http://schemas.microsoft.com/office/word/2010/wordprocessingCanvas" xmlns:cx="http://schemas.microsoft.com/office/drawing/2014/chartex" xmlns:cx1="http://schemas.microsoft.com/office/drawing/2015/9/8/chartex" xmlns:cx2="http://schemas.microsoft.com/office/drawing/2015/10/21/chartex" xmlns:cx3="http://schemas.microsoft.com/office/drawing/2016/5/9/chartex" xmlns:cx4="http://schemas.microsoft.com/office/drawing/2016/5/10/chartex" xmlns:cx5="http://schemas.microsoft.com/office/drawing/2016/5/11/chartex" xmlns:mc="http://schemas.openxmlformats.org/markup-compatibility/2006" xmlns:o="urn:schemas-microsoft-com:office:office" xmlns:r="http://schemas.openxmlformats.org/officeDocument/2006/relationships" xmlns:m="http://schemas.openxmlformats.org/officeDocument/2006/math" xmlns:v="urn:schemas-microsoft-com:vml" xmlns:wp14="http://schemas.microsoft.com/office/word/2010/wordprocessingDrawing" xmlns:wp="http://schemas.openxmlformats.org/drawingml/2006/wordprocessingDrawing" xmlns:w10="urn:schemas-microsoft-com:office:word" xmlns:w="http://schemas.openxmlformats.org/wordprocessingml/2006/main" xmlns:w14="http://schemas.microsoft.com/office/word/2010/wordml" xmlns:w15="http://schemas.microsoft.com/office/word/2012/wordml" xmlns:w16se="http://schemas.microsoft.com/office/word/2015/wordml/symex" xmlns:wpg="http://schemas.microsoft.com/office/word/2010/wordprocessingGroup" xmlns:wpi="http://schemas.microsoft.com/office/word/2010/wordprocessingInk" xmlns:wne="http://schemas.microsoft.com/office/word/2006/wordml" xmlns:wps="http://schemas.microsoft.com/office/word/2010/wordprocessingShape" mc:Ignorable="w14 w15 w16se wp14">
+<w:document xmlns:wpc="http://schemas.microsoft.com/office/word/2010/wordprocessingCanvas" xmlns:cx="http://schemas.microsoft.com/office/drawing/2014/chartex" xmlns:cx1="http://schemas.microsoft.com/office/drawing/2015/9/8/chartex" xmlns:cx2="http://schemas.microsoft.com/office/drawing/2015/10/21/chartex" xmlns:mc="http://schemas.openxmlformats.org/markup-compatibility/2006" xmlns:o="urn:schemas-microsoft-com:office:office" xmlns:r="http://schemas.openxmlformats.org/officeDocument/2006/relationships" xmlns:m="http://schemas.openxmlformats.org/officeDocument/2006/math" xmlns:v="urn:schemas-microsoft-com:vml" xmlns:wp14="http://schemas.microsoft.com/office/word/2010/wordprocessingDrawing" xmlns:wp="http://schemas.openxmlformats.org/drawingml/2006/wordprocessingDrawing" xmlns:w10="urn:schemas-microsoft-com:office:word" xmlns:w="http://schemas.openxmlformats.org/wordprocessingml/2006/main" xmlns:w14="http://schemas.microsoft.com/office/word/2010/wordml" xmlns:w15="http://schemas.microsoft.com/office/word/2012/wordml" xmlns:w16se="http://schemas.microsoft.com/office/word/2015/wordml/symex" xmlns:wpg="http://schemas.microsoft.com/office/word/2010/wordprocessingGroup" xmlns:wpi="http://schemas.microsoft.com/office/word/2010/wordprocessingInk" xmlns:wne="http://schemas.microsoft.com/office/word/2006/wordml" xmlns:wps="http://schemas.microsoft.com/office/word/2010/wordprocessingShape" mc:Ignorable="w14 w15 w16se wp14">
   <w:body>
     <w:p>
       <w:pPr>
@@ -602,12 +602,14 @@
         </w:rPr>
         <w:t>‘</w:t>
       </w:r>
+      <w:proofErr w:type="spellStart"/>
       <w:r>
         <w:rPr>
           <w:sz w:val="24"/>
         </w:rPr>
         <w:t>textwrap</w:t>
       </w:r>
+      <w:proofErr w:type="spellEnd"/>
       <w:r>
         <w:rPr>
           <w:sz w:val="24"/>
@@ -618,7 +620,21 @@
         <w:rPr>
           <w:sz w:val="24"/>
         </w:rPr>
-        <w:t xml:space="preserve"> from the standard library does it for me. Here I print out the string ‘welcome_str’ in lines</w:t>
+        <w:t xml:space="preserve"> from the standard library does it for me. Here I print out the string ‘</w:t>
+      </w:r>
+      <w:proofErr w:type="spellStart"/>
+      <w:r>
+        <w:rPr>
+          <w:sz w:val="24"/>
+        </w:rPr>
+        <w:t>welcome_str</w:t>
+      </w:r>
+      <w:proofErr w:type="spellEnd"/>
+      <w:r>
+        <w:rPr>
+          <w:sz w:val="24"/>
+        </w:rPr>
+        <w:t>’ in lines</w:t>
       </w:r>
       <w:r>
         <w:rPr>
@@ -637,7 +653,7 @@
           <w:sz w:val="24"/>
         </w:rPr>
         <w:pict>
-          <v:shape id="_x0000_i1042" type="#_x0000_t75" style="width:432.75pt;height:65.25pt">
+          <v:shape id="_x0000_i1026" type="#_x0000_t75" style="width:432.75pt;height:65.25pt">
             <v:imagedata r:id="rId9" o:title="print3"/>
           </v:shape>
         </w:pict>
@@ -681,7 +697,21 @@
         <w:rPr>
           <w:sz w:val="24"/>
         </w:rPr>
-        <w:t>Originally the first thing I did in the game was create a deck of 52 cards. I defined a function, ‘create_shuffled_deck’</w:t>
+        <w:t>Originally the first thing I did in the game was create a deck of 52 cards. I defined a function, ‘</w:t>
+      </w:r>
+      <w:proofErr w:type="spellStart"/>
+      <w:r>
+        <w:rPr>
+          <w:sz w:val="24"/>
+        </w:rPr>
+        <w:t>create_shuffled_deck</w:t>
+      </w:r>
+      <w:proofErr w:type="spellEnd"/>
+      <w:r>
+        <w:rPr>
+          <w:sz w:val="24"/>
+        </w:rPr>
+        <w:t>’</w:t>
       </w:r>
       <w:r>
         <w:rPr>
@@ -693,7 +723,35 @@
         <w:rPr>
           <w:sz w:val="24"/>
         </w:rPr>
-        <w:t xml:space="preserve">creates 2 lists, ‘cards_value’ and’ cards_suit’. </w:t>
+        <w:t>creates 2 lists, ‘</w:t>
+      </w:r>
+      <w:proofErr w:type="spellStart"/>
+      <w:r>
+        <w:rPr>
+          <w:sz w:val="24"/>
+        </w:rPr>
+        <w:t>cards_value</w:t>
+      </w:r>
+      <w:proofErr w:type="spellEnd"/>
+      <w:r>
+        <w:rPr>
+          <w:sz w:val="24"/>
+        </w:rPr>
+        <w:t xml:space="preserve">’ and’ </w:t>
+      </w:r>
+      <w:proofErr w:type="spellStart"/>
+      <w:r>
+        <w:rPr>
+          <w:sz w:val="24"/>
+        </w:rPr>
+        <w:t>cards_suit</w:t>
+      </w:r>
+      <w:proofErr w:type="spellEnd"/>
+      <w:r>
+        <w:rPr>
+          <w:sz w:val="24"/>
+        </w:rPr>
+        <w:t xml:space="preserve">’. </w:t>
       </w:r>
       <w:r>
         <w:rPr>
@@ -711,7 +769,21 @@
         <w:rPr>
           <w:sz w:val="24"/>
         </w:rPr>
-        <w:t>class notes so that for the entire list ‘cards_value’</w:t>
+        <w:t>class notes so that for the entire list ‘</w:t>
+      </w:r>
+      <w:proofErr w:type="spellStart"/>
+      <w:r>
+        <w:rPr>
+          <w:sz w:val="24"/>
+        </w:rPr>
+        <w:t>cards_value</w:t>
+      </w:r>
+      <w:proofErr w:type="spellEnd"/>
+      <w:r>
+        <w:rPr>
+          <w:sz w:val="24"/>
+        </w:rPr>
+        <w:t>’</w:t>
       </w:r>
       <w:r>
         <w:rPr>
@@ -723,7 +795,35 @@
         <w:rPr>
           <w:sz w:val="24"/>
         </w:rPr>
-        <w:t xml:space="preserve"> each string from ‘card_suit’ would be concatenated to each string in ‘card_value’.</w:t>
+        <w:t xml:space="preserve"> each string from ‘</w:t>
+      </w:r>
+      <w:proofErr w:type="spellStart"/>
+      <w:r>
+        <w:rPr>
+          <w:sz w:val="24"/>
+        </w:rPr>
+        <w:t>card_suit</w:t>
+      </w:r>
+      <w:proofErr w:type="spellEnd"/>
+      <w:r>
+        <w:rPr>
+          <w:sz w:val="24"/>
+        </w:rPr>
+        <w:t>’ would be concatenated to each string in ‘</w:t>
+      </w:r>
+      <w:proofErr w:type="spellStart"/>
+      <w:r>
+        <w:rPr>
+          <w:sz w:val="24"/>
+        </w:rPr>
+        <w:t>card_value</w:t>
+      </w:r>
+      <w:proofErr w:type="spellEnd"/>
+      <w:r>
+        <w:rPr>
+          <w:sz w:val="24"/>
+        </w:rPr>
+        <w:t>’.</w:t>
       </w:r>
       <w:r>
         <w:rPr>
@@ -1072,7 +1172,7 @@
               </wp:anchor>
             </w:drawing>
           </mc:Choice>
-          <mc:Fallback>
+          <mc:Fallback xmlns:cx5="http://schemas.microsoft.com/office/drawing/2016/5/11/chartex" xmlns:cx4="http://schemas.microsoft.com/office/drawing/2016/5/10/chartex" xmlns:cx3="http://schemas.microsoft.com/office/drawing/2016/5/9/chartex">
             <w:pict>
               <v:shapetype id="_x0000_t202" coordsize="21600,21600" o:spt="202" path="m,l,21600r21600,l21600,xe">
                 <v:stroke joinstyle="miter"/>
@@ -1184,7 +1284,21 @@
         <w:rPr>
           <w:sz w:val="24"/>
         </w:rPr>
-        <w:t>understandable. I will explain this code by referring to each column. In column one within the slice, the 0 is going to tell the list ‘cards_21’ to deal the very first card in the list to ‘column_one’. The 2 colons then inform the program to not add the second or third card. It deals the first card and then skips to the 4</w:t>
+        <w:t>understandable. I will explain this code by referring to each column. In column one within the slice, the 0 is going to tell the list ‘cards_21’ to deal the very first card in the list to ‘</w:t>
+      </w:r>
+      <w:proofErr w:type="spellStart"/>
+      <w:r>
+        <w:rPr>
+          <w:sz w:val="24"/>
+        </w:rPr>
+        <w:t>column_one</w:t>
+      </w:r>
+      <w:proofErr w:type="spellEnd"/>
+      <w:r>
+        <w:rPr>
+          <w:sz w:val="24"/>
+        </w:rPr>
+        <w:t>’. The 2 colons then inform the program to not add the second or third card. It deals the first card and then skips to the 4</w:t>
       </w:r>
       <w:r>
         <w:rPr>
@@ -1251,7 +1365,21 @@
         <w:rPr>
           <w:sz w:val="24"/>
         </w:rPr>
-        <w:t>The other 2 columns work in the same way. For example, in ‘column_two’, the number 1 within the slice tells ‘cards_21’ to deal the second card to this column and the 3 in ‘column three’ tells ‘cards_21’</w:t>
+        <w:t>The other 2 columns work in the same way. For example, in ‘</w:t>
+      </w:r>
+      <w:proofErr w:type="spellStart"/>
+      <w:r>
+        <w:rPr>
+          <w:sz w:val="24"/>
+        </w:rPr>
+        <w:t>column_two</w:t>
+      </w:r>
+      <w:proofErr w:type="spellEnd"/>
+      <w:r>
+        <w:rPr>
+          <w:sz w:val="24"/>
+        </w:rPr>
+        <w:t>’, the number 1 within the slice tells ‘cards_21’ to deal the second card to this column and the 3 in ‘column three’ tells ‘cards_21’</w:t>
       </w:r>
       <w:r>
         <w:rPr>
@@ -1273,7 +1401,35 @@
         <w:rPr>
           <w:sz w:val="24"/>
         </w:rPr>
-        <w:t>The difficulty in all this was making sure that a card was dealt to each column row by row. I had many failures in doing this as originally I wasn’t thinking and trying to be too simple. I created the whole program and then realised I was dealing 7 cards to a column at a time, not row by row. I solved this problem with originally fixing my for loop using lecture notes by adding [i] and then in the end using the slices.</w:t>
+        <w:t xml:space="preserve">The difficulty in all this was making sure that a card was dealt to each column row by row. I had many failures in doing this as originally I wasn’t thinking and trying to be too simple. I created the whole program and then realised I was dealing 7 cards to a column at a time, not row by row. I solved this problem with originally fixing </w:t>
+      </w:r>
+      <w:proofErr w:type="gramStart"/>
+      <w:r>
+        <w:rPr>
+          <w:sz w:val="24"/>
+        </w:rPr>
+        <w:t>my</w:t>
+      </w:r>
+      <w:proofErr w:type="gramEnd"/>
+      <w:r>
+        <w:rPr>
+          <w:sz w:val="24"/>
+        </w:rPr>
+        <w:t xml:space="preserve"> for loop using lecture notes by adding [</w:t>
+      </w:r>
+      <w:proofErr w:type="spellStart"/>
+      <w:r>
+        <w:rPr>
+          <w:sz w:val="24"/>
+        </w:rPr>
+        <w:t>i</w:t>
+      </w:r>
+      <w:proofErr w:type="spellEnd"/>
+      <w:r>
+        <w:rPr>
+          <w:sz w:val="24"/>
+        </w:rPr>
+        <w:t>] and then in the end using the slices.</w:t>
       </w:r>
     </w:p>
     <w:p>
@@ -1575,12 +1731,14 @@
         </w:rPr>
         <w:t>‘</w:t>
       </w:r>
+      <w:proofErr w:type="spellStart"/>
       <w:r>
         <w:rPr>
           <w:sz w:val="24"/>
         </w:rPr>
         <w:t>user_column</w:t>
       </w:r>
+      <w:proofErr w:type="spellEnd"/>
       <w:r>
         <w:rPr>
           <w:sz w:val="24"/>
@@ -1804,7 +1962,7 @@
               </wp:anchor>
             </w:drawing>
           </mc:Choice>
-          <mc:Fallback>
+          <mc:Fallback xmlns:cx5="http://schemas.microsoft.com/office/drawing/2016/5/11/chartex" xmlns:cx4="http://schemas.microsoft.com/office/drawing/2016/5/10/chartex" xmlns:cx3="http://schemas.microsoft.com/office/drawing/2016/5/9/chartex">
             <w:pict>
               <v:shape id="Text Box 2" o:spid="_x0000_s1027" type="#_x0000_t202" style="position:absolute;margin-left:166.5pt;margin-top:27.85pt;width:320.25pt;height:286.5pt;z-index:251673600;visibility:visible;mso-wrap-style:square;mso-height-percent:0;mso-wrap-distance-left:9pt;mso-wrap-distance-top:0;mso-wrap-distance-right:9pt;mso-wrap-distance-bottom:0;mso-position-horizontal:absolute;mso-position-horizontal-relative:text;mso-position-vertical:absolute;mso-position-vertical-relative:text;mso-height-percent:0;mso-height-relative:margin;v-text-anchor:top" o:gfxdata="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" fillcolor="white [3201]" stroked="f" strokeweight=".5pt">
                 <v:textbox>
@@ -2349,6 +2507,7 @@
         </w:rPr>
         <w:t xml:space="preserve"> card. The following function ‘</w:t>
       </w:r>
+      <w:proofErr w:type="spellStart"/>
       <w:r>
         <w:rPr>
           <w:sz w:val="24"/>
@@ -2359,7 +2518,14 @@
         <w:rPr>
           <w:sz w:val="24"/>
         </w:rPr>
-        <w:t>card’ does exactly this</w:t>
+        <w:t>card</w:t>
+      </w:r>
+      <w:proofErr w:type="spellEnd"/>
+      <w:r>
+        <w:rPr>
+          <w:sz w:val="24"/>
+        </w:rPr>
+        <w:t>’ does exactly this</w:t>
       </w:r>
       <w:r>
         <w:rPr>
@@ -2393,7 +2559,7 @@
         </w:rPr>
         <w:lastRenderedPageBreak/>
         <w:pict>
-          <v:shape id="_x0000_i1034" type="#_x0000_t75" style="width:411.75pt;height:229.5pt">
+          <v:shape id="_x0000_i1029" type="#_x0000_t75" style="width:411.75pt;height:229.5pt">
             <v:imagedata r:id="rId18" o:title="guess"/>
           </v:shape>
         </w:pict>
@@ -2471,7 +2637,35 @@
         <w:rPr>
           <w:sz w:val="24"/>
         </w:rPr>
-        <w:t xml:space="preserve"> card which will be from the second column as the first seven cards are from ‘column_one’. To do this I defined a new variable ‘user_card’ which using an index number 10, will get the 11</w:t>
+        <w:t xml:space="preserve"> card which will be from the second column as the first seven cards are from ‘</w:t>
+      </w:r>
+      <w:proofErr w:type="spellStart"/>
+      <w:r>
+        <w:rPr>
+          <w:sz w:val="24"/>
+        </w:rPr>
+        <w:t>column_one</w:t>
+      </w:r>
+      <w:proofErr w:type="spellEnd"/>
+      <w:r>
+        <w:rPr>
+          <w:sz w:val="24"/>
+        </w:rPr>
+        <w:t>’. To do this I defined a new variable ‘</w:t>
+      </w:r>
+      <w:proofErr w:type="spellStart"/>
+      <w:r>
+        <w:rPr>
+          <w:sz w:val="24"/>
+        </w:rPr>
+        <w:t>user_card</w:t>
+      </w:r>
+      <w:proofErr w:type="spellEnd"/>
+      <w:r>
+        <w:rPr>
+          <w:sz w:val="24"/>
+        </w:rPr>
+        <w:t>’ which using an index number 10, will get the 11</w:t>
       </w:r>
       <w:r>
         <w:rPr>
@@ -2522,7 +2716,21 @@
         <w:rPr>
           <w:sz w:val="24"/>
         </w:rPr>
-        <w:t xml:space="preserve">As you may have noticed, in several functions and areas of my code I made use of a function ‘cls’. </w:t>
+        <w:t>As you may have noticed, in several functions and areas of my code I made use of a function ‘</w:t>
+      </w:r>
+      <w:proofErr w:type="spellStart"/>
+      <w:r>
+        <w:rPr>
+          <w:sz w:val="24"/>
+        </w:rPr>
+        <w:t>cls</w:t>
+      </w:r>
+      <w:proofErr w:type="spellEnd"/>
+      <w:r>
+        <w:rPr>
+          <w:sz w:val="24"/>
+        </w:rPr>
+        <w:t xml:space="preserve">’. </w:t>
       </w:r>
       <w:r>
         <w:rPr>
@@ -2568,14 +2776,28 @@
           <w:sz w:val="24"/>
         </w:rPr>
         <w:lastRenderedPageBreak/>
-        <w:t xml:space="preserve">Firstly, I added the import ‘os’. This allows the function to recognise the operating system on the user’s machine. </w:t>
+        <w:t>Firstly, I added the import ‘</w:t>
+      </w:r>
+      <w:proofErr w:type="spellStart"/>
+      <w:r>
+        <w:rPr>
+          <w:sz w:val="24"/>
+        </w:rPr>
+        <w:t>os</w:t>
+      </w:r>
+      <w:proofErr w:type="spellEnd"/>
+      <w:r>
+        <w:rPr>
+          <w:sz w:val="24"/>
+        </w:rPr>
+        <w:t xml:space="preserve">’. This allows the function to recognise the operating system on the user’s machine. </w:t>
       </w:r>
       <w:r>
         <w:rPr>
           <w:sz w:val="24"/>
         </w:rPr>
         <w:pict>
-          <v:shape id="_x0000_i1039" type="#_x0000_t75" style="width:450.75pt;height:114pt">
+          <v:shape id="_x0000_i1030" type="#_x0000_t75" style="width:450.75pt;height:114pt">
             <v:imagedata r:id="rId19" o:title="import"/>
           </v:shape>
         </w:pict>
@@ -2603,7 +2825,49 @@
         <w:rPr>
           <w:sz w:val="24"/>
         </w:rPr>
-        <w:t xml:space="preserve"> is used to check what operating system the machine runs on. So, if it is windows, (‘nt’ is the registered name for windows) then the module will be cleared with the ‘cls’ command. However, if it is any other Unix Operating System such as Apple macOS, ‘clear’ will be used instead.</w:t>
+        <w:t xml:space="preserve"> is used to check what operating system the machine runs on. So, if it is windows, (‘</w:t>
+      </w:r>
+      <w:proofErr w:type="spellStart"/>
+      <w:r>
+        <w:rPr>
+          <w:sz w:val="24"/>
+        </w:rPr>
+        <w:t>nt</w:t>
+      </w:r>
+      <w:proofErr w:type="spellEnd"/>
+      <w:r>
+        <w:rPr>
+          <w:sz w:val="24"/>
+        </w:rPr>
+        <w:t>’ is the registered name for windows) then the module will be cleared with the ‘</w:t>
+      </w:r>
+      <w:proofErr w:type="spellStart"/>
+      <w:r>
+        <w:rPr>
+          <w:sz w:val="24"/>
+        </w:rPr>
+        <w:t>cls</w:t>
+      </w:r>
+      <w:proofErr w:type="spellEnd"/>
+      <w:r>
+        <w:rPr>
+          <w:sz w:val="24"/>
+        </w:rPr>
+        <w:t xml:space="preserve">’ command. However, if it is any other Unix Operating System such as Apple </w:t>
+      </w:r>
+      <w:proofErr w:type="spellStart"/>
+      <w:r>
+        <w:rPr>
+          <w:sz w:val="24"/>
+        </w:rPr>
+        <w:t>macOS</w:t>
+      </w:r>
+      <w:proofErr w:type="spellEnd"/>
+      <w:r>
+        <w:rPr>
+          <w:sz w:val="24"/>
+        </w:rPr>
+        <w:t>, ‘clear’ will be used instead.</w:t>
       </w:r>
       <w:r>
         <w:rPr>
@@ -2623,7 +2887,7 @@
           <w:sz w:val="24"/>
         </w:rPr>
         <w:pict>
-          <v:shape id="_x0000_i1040" type="#_x0000_t75" style="width:451.5pt;height:110.25pt">
+          <v:shape id="_x0000_i1031" type="#_x0000_t75" style="width:451.5pt;height:110.25pt">
             <v:imagedata r:id="rId20" o:title="choose cls"/>
           </v:shape>
         </w:pict>
@@ -2654,7 +2918,21 @@
         <w:rPr>
           <w:sz w:val="24"/>
         </w:rPr>
-        <w:t xml:space="preserve"> the ‘cls’ function is called here to clear the screen when the user inputs what column their card is in.</w:t>
+        <w:t xml:space="preserve"> the ‘</w:t>
+      </w:r>
+      <w:proofErr w:type="spellStart"/>
+      <w:r>
+        <w:rPr>
+          <w:sz w:val="24"/>
+        </w:rPr>
+        <w:t>cls</w:t>
+      </w:r>
+      <w:proofErr w:type="spellEnd"/>
+      <w:r>
+        <w:rPr>
+          <w:sz w:val="24"/>
+        </w:rPr>
+        <w:t>’ function is called here to clear the screen when the user inputs what column their card is in.</w:t>
       </w:r>
     </w:p>
     <w:p>
@@ -2662,10 +2940,102 @@
         <w:tabs>
           <w:tab w:val="left" w:pos="1230"/>
         </w:tabs>
-        <w:rPr>
-          <w:sz w:val="24"/>
-        </w:rPr>
-      </w:pPr>
+        <w:jc w:val="center"/>
+        <w:rPr>
+          <w:b/>
+          <w:sz w:val="32"/>
+          <w:u w:val="single"/>
+        </w:rPr>
+      </w:pPr>
+      <w:r>
+        <w:rPr>
+          <w:b/>
+          <w:sz w:val="32"/>
+          <w:u w:val="single"/>
+        </w:rPr>
+        <w:t xml:space="preserve">Break </w:t>
+      </w:r>
+      <w:r>
+        <w:rPr>
+          <w:b/>
+          <w:sz w:val="32"/>
+          <w:u w:val="single"/>
+        </w:rPr>
+        <w:t xml:space="preserve">in the </w:t>
+      </w:r>
+      <w:r>
+        <w:rPr>
+          <w:b/>
+          <w:sz w:val="32"/>
+          <w:u w:val="single"/>
+        </w:rPr>
+        <w:t>program</w:t>
+      </w:r>
+    </w:p>
+    <w:p>
+      <w:pPr>
+        <w:rPr>
+          <w:sz w:val="24"/>
+        </w:rPr>
+      </w:pPr>
+      <w:r>
+        <w:rPr>
+          <w:sz w:val="24"/>
+        </w:rPr>
+        <w:t xml:space="preserve">I added a timer to the end of the welcome text. To do this I imported </w:t>
+      </w:r>
+      <w:r>
+        <w:rPr>
+          <w:sz w:val="24"/>
+        </w:rPr>
+        <w:t>the module ‘</w:t>
+      </w:r>
+      <w:r>
+        <w:rPr>
+          <w:sz w:val="24"/>
+        </w:rPr>
+        <w:t>time</w:t>
+      </w:r>
+      <w:r>
+        <w:rPr>
+          <w:sz w:val="24"/>
+        </w:rPr>
+        <w:t>’</w:t>
+      </w:r>
+      <w:r>
+        <w:rPr>
+          <w:sz w:val="24"/>
+        </w:rPr>
+        <w:t xml:space="preserve"> and then set the sleep to 3 seconds (</w:t>
+      </w:r>
+      <w:proofErr w:type="spellStart"/>
+      <w:proofErr w:type="gramStart"/>
+      <w:r>
+        <w:rPr>
+          <w:sz w:val="24"/>
+        </w:rPr>
+        <w:t>time.sleep</w:t>
+      </w:r>
+      <w:proofErr w:type="spellEnd"/>
+      <w:proofErr w:type="gramEnd"/>
+      <w:r>
+        <w:rPr>
+          <w:sz w:val="24"/>
+        </w:rPr>
+        <w:t xml:space="preserve">(3)). What this does is create a 3 second break once the welcome text has been printed before the next function shows up. This gives the user a bit of time to read the text before other things start loading up on the screen. I found this on </w:t>
+      </w:r>
+      <w:r>
+        <w:rPr>
+          <w:sz w:val="24"/>
+        </w:rPr>
+        <w:t>the Python Docs.</w:t>
+      </w:r>
+      <w:r>
+        <w:rPr>
+          <w:sz w:val="24"/>
+        </w:rPr>
+        <w:t xml:space="preserve"> </w:t>
+      </w:r>
     </w:p>
     <w:p>
       <w:pPr>
@@ -2681,11 +3051,72 @@
       </w:pPr>
       <w:r>
         <w:rPr>
-          <w:b/>
-          <w:sz w:val="32"/>
-          <w:u w:val="single"/>
-        </w:rPr>
-        <w:t>References</w:t>
+          <w:noProof/>
+          <w:sz w:val="24"/>
+          <w:lang w:eastAsia="en-GB"/>
+        </w:rPr>
+        <w:drawing>
+          <wp:anchor distT="0" distB="0" distL="114300" distR="114300" simplePos="0" relativeHeight="251677696" behindDoc="0" locked="0" layoutInCell="1" allowOverlap="1" wp14:anchorId="6E6B5CDC" wp14:editId="27D658BD">
+            <wp:simplePos x="0" y="0"/>
+            <wp:positionH relativeFrom="margin">
+              <wp:align>left</wp:align>
+            </wp:positionH>
+            <wp:positionV relativeFrom="paragraph">
+              <wp:posOffset>207645</wp:posOffset>
+            </wp:positionV>
+            <wp:extent cx="1000125" cy="190500"/>
+            <wp:effectExtent l="0" t="0" r="9525" b="0"/>
+            <wp:wrapSquare wrapText="bothSides"/>
+            <wp:docPr id="4" name="Picture 4" descr="C:\Users\c1673107\Documents\Year 1\Computational Thinking\Python\21_Card_Trick_Python\Images\import time.PNG"/>
+            <wp:cNvGraphicFramePr>
+              <a:graphicFrameLocks xmlns:a="http://schemas.openxmlformats.org/drawingml/2006/main" noChangeAspect="1"/>
+            </wp:cNvGraphicFramePr>
+            <a:graphic xmlns:a="http://schemas.openxmlformats.org/drawingml/2006/main">
+              <a:graphicData uri="http://schemas.openxmlformats.org/drawingml/2006/picture">
+                <pic:pic xmlns:pic="http://schemas.openxmlformats.org/drawingml/2006/picture">
+                  <pic:nvPicPr>
+                    <pic:cNvPr id="0" name="Picture 9" descr="C:\Users\c1673107\Documents\Year 1\Computational Thinking\Python\21_Card_Trick_Python\Images\import time.PNG"/>
+                    <pic:cNvPicPr>
+                      <a:picLocks noChangeAspect="1" noChangeArrowheads="1"/>
+                    </pic:cNvPicPr>
+                  </pic:nvPicPr>
+                  <pic:blipFill>
+                    <a:blip r:embed="rId21">
+                      <a:extLst>
+                        <a:ext uri="{28A0092B-C50C-407E-A947-70E740481C1C}">
+                          <a14:useLocalDpi xmlns:a14="http://schemas.microsoft.com/office/drawing/2010/main" val="0"/>
+                        </a:ext>
+                      </a:extLst>
+                    </a:blip>
+                    <a:srcRect/>
+                    <a:stretch>
+                      <a:fillRect/>
+                    </a:stretch>
+                  </pic:blipFill>
+                  <pic:spPr bwMode="auto">
+                    <a:xfrm>
+                      <a:off x="0" y="0"/>
+                      <a:ext cx="1000125" cy="190500"/>
+                    </a:xfrm>
+                    <a:prstGeom prst="rect">
+                      <a:avLst/>
+                    </a:prstGeom>
+                    <a:noFill/>
+                    <a:ln>
+                      <a:noFill/>
+                    </a:ln>
+                  </pic:spPr>
+                </pic:pic>
+              </a:graphicData>
+            </a:graphic>
+            <wp14:sizeRelH relativeFrom="page">
+              <wp14:pctWidth>0</wp14:pctWidth>
+            </wp14:sizeRelH>
+            <wp14:sizeRelV relativeFrom="page">
+              <wp14:pctHeight>0</wp14:pctHeight>
+            </wp14:sizeRelV>
+          </wp:anchor>
+        </w:drawing>
       </w:r>
     </w:p>
     <w:p>
@@ -2693,13 +3124,79 @@
         <w:tabs>
           <w:tab w:val="left" w:pos="1230"/>
         </w:tabs>
-        <w:jc w:val="center"/>
-        <w:rPr>
-          <w:b/>
-          <w:sz w:val="32"/>
-          <w:u w:val="single"/>
-        </w:rPr>
-      </w:pPr>
+        <w:rPr>
+          <w:sz w:val="24"/>
+        </w:rPr>
+      </w:pPr>
+      <w:r>
+        <w:rPr>
+          <w:noProof/>
+          <w:sz w:val="24"/>
+          <w:lang w:eastAsia="en-GB"/>
+        </w:rPr>
+        <w:drawing>
+          <wp:anchor distT="0" distB="0" distL="114300" distR="114300" simplePos="0" relativeHeight="251676672" behindDoc="0" locked="0" layoutInCell="1" allowOverlap="1" wp14:anchorId="2202054C" wp14:editId="4291FE7D">
+            <wp:simplePos x="0" y="0"/>
+            <wp:positionH relativeFrom="margin">
+              <wp:align>left</wp:align>
+            </wp:positionH>
+            <wp:positionV relativeFrom="paragraph">
+              <wp:posOffset>142875</wp:posOffset>
+            </wp:positionV>
+            <wp:extent cx="4457700" cy="800100"/>
+            <wp:effectExtent l="0" t="0" r="0" b="0"/>
+            <wp:wrapSquare wrapText="bothSides"/>
+            <wp:docPr id="3" name="Picture 3" descr="C:\Users\c1673107\Documents\Year 1\Computational Thinking\Python\21_Card_Trick_Python\Images\time.sleep.PNG"/>
+            <wp:cNvGraphicFramePr>
+              <a:graphicFrameLocks xmlns:a="http://schemas.openxmlformats.org/drawingml/2006/main" noChangeAspect="1"/>
+            </wp:cNvGraphicFramePr>
+            <a:graphic xmlns:a="http://schemas.openxmlformats.org/drawingml/2006/main">
+              <a:graphicData uri="http://schemas.openxmlformats.org/drawingml/2006/picture">
+                <pic:pic xmlns:pic="http://schemas.openxmlformats.org/drawingml/2006/picture">
+                  <pic:nvPicPr>
+                    <pic:cNvPr id="0" name="Picture 8" descr="C:\Users\c1673107\Documents\Year 1\Computational Thinking\Python\21_Card_Trick_Python\Images\time.sleep.PNG"/>
+                    <pic:cNvPicPr>
+                      <a:picLocks noChangeAspect="1" noChangeArrowheads="1"/>
+                    </pic:cNvPicPr>
+                  </pic:nvPicPr>
+                  <pic:blipFill>
+                    <a:blip r:embed="rId22">
+                      <a:extLst>
+                        <a:ext uri="{28A0092B-C50C-407E-A947-70E740481C1C}">
+                          <a14:useLocalDpi xmlns:a14="http://schemas.microsoft.com/office/drawing/2010/main" val="0"/>
+                        </a:ext>
+                      </a:extLst>
+                    </a:blip>
+                    <a:srcRect/>
+                    <a:stretch>
+                      <a:fillRect/>
+                    </a:stretch>
+                  </pic:blipFill>
+                  <pic:spPr bwMode="auto">
+                    <a:xfrm>
+                      <a:off x="0" y="0"/>
+                      <a:ext cx="4457700" cy="800100"/>
+                    </a:xfrm>
+                    <a:prstGeom prst="rect">
+                      <a:avLst/>
+                    </a:prstGeom>
+                    <a:noFill/>
+                    <a:ln>
+                      <a:noFill/>
+                    </a:ln>
+                  </pic:spPr>
+                </pic:pic>
+              </a:graphicData>
+            </a:graphic>
+            <wp14:sizeRelH relativeFrom="page">
+              <wp14:pctWidth>0</wp14:pctWidth>
+            </wp14:sizeRelH>
+            <wp14:sizeRelV relativeFrom="page">
+              <wp14:pctHeight>0</wp14:pctHeight>
+            </wp14:sizeRelV>
+          </wp:anchor>
+        </w:drawing>
+      </w:r>
     </w:p>
     <w:p>
       <w:pPr>
@@ -2707,27 +3204,9 @@
           <w:tab w:val="left" w:pos="1230"/>
         </w:tabs>
         <w:rPr>
-          <w:b/>
-          <w:sz w:val="26"/>
-          <w:u w:val="single"/>
-        </w:rPr>
-      </w:pPr>
-      <w:r>
-        <w:rPr>
-          <w:b/>
-          <w:sz w:val="26"/>
-          <w:u w:val="single"/>
-        </w:rPr>
-        <w:t>Stack Overflow - Improving</w:t>
-      </w:r>
-      <w:r>
-        <w:rPr>
-          <w:b/>
-          <w:sz w:val="26"/>
-          <w:u w:val="single"/>
-        </w:rPr>
-        <w:t xml:space="preserve"> my method of dealing out the cards in 3 columns</w:t>
-      </w:r>
+          <w:sz w:val="24"/>
+        </w:rPr>
+      </w:pPr>
     </w:p>
     <w:p>
       <w:pPr>
@@ -2735,24 +3214,9 @@
           <w:tab w:val="left" w:pos="1230"/>
         </w:tabs>
         <w:rPr>
-          <w:i/>
-          <w:sz w:val="24"/>
-        </w:rPr>
-      </w:pPr>
-      <w:r>
-        <w:rPr>
-          <w:i/>
-          <w:sz w:val="24"/>
-        </w:rPr>
-        <w:t>http://stackoverflow.com/questions/509211/explain-pythons-slice-notation</w:t>
-      </w:r>
-      <w:r>
-        <w:rPr>
-          <w:i/>
-          <w:sz w:val="24"/>
-        </w:rPr>
-        <w:t xml:space="preserve"> </w:t>
-      </w:r>
+          <w:sz w:val="24"/>
+        </w:rPr>
+      </w:pPr>
     </w:p>
     <w:p>
       <w:pPr>
@@ -2760,17 +3224,9 @@
           <w:tab w:val="left" w:pos="1230"/>
         </w:tabs>
         <w:rPr>
-          <w:i/>
-          <w:sz w:val="24"/>
-        </w:rPr>
-      </w:pPr>
-      <w:r>
-        <w:rPr>
-          <w:i/>
-          <w:sz w:val="24"/>
-        </w:rPr>
-        <w:t>http://stackoverflow.com/questions/40303814/python-adding-to-3-lists-row-by-row</w:t>
-      </w:r>
+          <w:sz w:val="24"/>
+        </w:rPr>
+      </w:pPr>
     </w:p>
     <w:p>
       <w:pPr>
@@ -2778,19 +3234,9 @@
           <w:tab w:val="left" w:pos="1230"/>
         </w:tabs>
         <w:rPr>
-          <w:b/>
-          <w:sz w:val="26"/>
-          <w:u w:val="single"/>
-        </w:rPr>
-      </w:pPr>
-      <w:r>
-        <w:rPr>
-          <w:b/>
-          <w:sz w:val="26"/>
-          <w:u w:val="single"/>
-        </w:rPr>
-        <w:t>Stack Overflow – text wrapping the welcome string</w:t>
-      </w:r>
+          <w:sz w:val="24"/>
+        </w:rPr>
+      </w:pPr>
     </w:p>
     <w:p>
       <w:pPr>
@@ -2798,237 +3244,437 @@
           <w:tab w:val="left" w:pos="1230"/>
         </w:tabs>
         <w:rPr>
-          <w:i/>
-          <w:sz w:val="24"/>
-        </w:rPr>
-      </w:pPr>
-      <w:r>
-        <w:rPr>
-          <w:i/>
-          <w:sz w:val="24"/>
-        </w:rPr>
-        <w:t>http://stackoverflow.com/questions/16430200/a-good-way-to-make-long-strings-wrap-to-newline-in-python-3-x</w:t>
-      </w:r>
-    </w:p>
-    <w:p>
-      <w:pPr>
-        <w:tabs>
-          <w:tab w:val="left" w:pos="1230"/>
-        </w:tabs>
-        <w:rPr>
-          <w:b/>
-          <w:sz w:val="26"/>
-          <w:u w:val="single"/>
-        </w:rPr>
-      </w:pPr>
-      <w:r>
-        <w:rPr>
-          <w:b/>
-          <w:sz w:val="26"/>
-          <w:u w:val="single"/>
-        </w:rPr>
-        <w:t>Stack Overflow – Clearing the terminal</w:t>
-      </w:r>
-    </w:p>
-    <w:p>
-      <w:pPr>
-        <w:tabs>
-          <w:tab w:val="left" w:pos="1230"/>
-        </w:tabs>
-        <w:rPr>
-          <w:i/>
-          <w:sz w:val="24"/>
-        </w:rPr>
-      </w:pPr>
-      <w:r>
-        <w:rPr>
-          <w:sz w:val="24"/>
-        </w:rPr>
-        <w:t>http://stackoverflow.com/questions/2084508/clear-terminal-in-python</w:t>
-      </w:r>
-    </w:p>
-    <w:p>
-      <w:pPr>
-        <w:tabs>
-          <w:tab w:val="left" w:pos="1230"/>
-        </w:tabs>
-        <w:rPr>
-          <w:i/>
-          <w:sz w:val="24"/>
-        </w:rPr>
-      </w:pPr>
-    </w:p>
-    <w:p>
-      <w:pPr>
-        <w:tabs>
-          <w:tab w:val="left" w:pos="1230"/>
-        </w:tabs>
-        <w:jc w:val="center"/>
-        <w:rPr>
-          <w:b/>
-          <w:sz w:val="32"/>
-          <w:u w:val="single"/>
-        </w:rPr>
-      </w:pPr>
-      <w:r>
-        <w:rPr>
-          <w:b/>
-          <w:sz w:val="32"/>
-          <w:u w:val="single"/>
-        </w:rPr>
-        <w:lastRenderedPageBreak/>
-        <w:t>To conclude</w:t>
-      </w:r>
-    </w:p>
-    <w:p>
-      <w:pPr>
-        <w:tabs>
-          <w:tab w:val="left" w:pos="1230"/>
-        </w:tabs>
-        <w:rPr>
-          <w:sz w:val="24"/>
-        </w:rPr>
-      </w:pPr>
-      <w:r>
-        <w:rPr>
-          <w:sz w:val="24"/>
-        </w:rPr>
-        <w:t>As I s</w:t>
-      </w:r>
-      <w:r>
-        <w:rPr>
-          <w:sz w:val="24"/>
-        </w:rPr>
-        <w:t>tated at the start being new to</w:t>
-      </w:r>
-      <w:r>
-        <w:rPr>
-          <w:sz w:val="24"/>
-        </w:rPr>
-        <w:t xml:space="preserve"> Python made this task quite a scary one to take on. However, </w:t>
-      </w:r>
-      <w:r>
-        <w:rPr>
-          <w:sz w:val="24"/>
-        </w:rPr>
-        <w:t xml:space="preserve">after </w:t>
-      </w:r>
-      <w:r>
-        <w:rPr>
-          <w:sz w:val="24"/>
-        </w:rPr>
-        <w:t>writing this documentation</w:t>
-      </w:r>
-      <w:r>
-        <w:rPr>
-          <w:sz w:val="24"/>
-        </w:rPr>
-        <w:t>, it</w:t>
-      </w:r>
-      <w:r>
-        <w:rPr>
-          <w:sz w:val="24"/>
-        </w:rPr>
-        <w:t xml:space="preserve"> now it feels great knowing that I have overcome the challenge and feel a lot more comfortable with python then I did before; but maybe that’s because I am more of a practical learner. </w:t>
-      </w:r>
-    </w:p>
-    <w:p>
-      <w:pPr>
-        <w:tabs>
-          <w:tab w:val="left" w:pos="1230"/>
-        </w:tabs>
-        <w:rPr>
-          <w:sz w:val="24"/>
-        </w:rPr>
-      </w:pPr>
-      <w:r>
-        <w:rPr>
-          <w:sz w:val="24"/>
-        </w:rPr>
-        <w:t>I commented my code fully (not always shown in the screenshots to make picture sizes smaller) so that I could come back and refer to the code in the future. It also means other people reading my code can understand it better, I guess it’s a good habit to get into.</w:t>
-      </w:r>
-    </w:p>
-    <w:p>
-      <w:pPr>
-        <w:tabs>
-          <w:tab w:val="left" w:pos="1230"/>
-        </w:tabs>
-        <w:rPr>
-          <w:sz w:val="24"/>
-        </w:rPr>
-      </w:pPr>
-      <w:r>
-        <w:rPr>
-          <w:sz w:val="24"/>
-        </w:rPr>
-        <w:t xml:space="preserve">I believe there are areas in which I could improve, such as putting all my code into </w:t>
-      </w:r>
-      <w:r>
-        <w:rPr>
-          <w:sz w:val="24"/>
-        </w:rPr>
-        <w:t xml:space="preserve">functions to reduce line space and I am sure there are easier methods out there to do what I did. </w:t>
-      </w:r>
-      <w:r>
-        <w:rPr>
-          <w:sz w:val="24"/>
-        </w:rPr>
-        <w:t xml:space="preserve">However, I felt that the code in its state </w:t>
-      </w:r>
-      <w:r>
-        <w:rPr>
-          <w:sz w:val="24"/>
-        </w:rPr>
-        <w:t>now</w:t>
-      </w:r>
-      <w:r>
-        <w:rPr>
-          <w:sz w:val="24"/>
-        </w:rPr>
-        <w:t xml:space="preserve"> worked best for me.</w:t>
-      </w:r>
-      <w:r>
-        <w:rPr>
-          <w:sz w:val="24"/>
-        </w:rPr>
-        <w:t xml:space="preserve"> I have also learnt that planning is a lot more important than I first realised. Since I wasn’t entirely confident with what I was doing I wrote the whole program originally without functions. This was my original approach because at the time I was writing line by line constantly correcting things and testing. Now I realise this was the wrong thing to do as I had to come back and re write several parts to get into functions.</w:t>
-      </w:r>
-    </w:p>
-    <w:p>
-      <w:pPr>
-        <w:tabs>
-          <w:tab w:val="left" w:pos="1230"/>
-        </w:tabs>
-        <w:rPr>
-          <w:sz w:val="24"/>
-        </w:rPr>
-      </w:pPr>
-      <w:r>
-        <w:rPr>
-          <w:sz w:val="24"/>
-        </w:rPr>
-        <w:t xml:space="preserve">I have learnt a lot from this experience and have also enjoyed it. I am looking forward to any future projects </w:t>
-      </w:r>
-      <w:r>
-        <w:rPr>
-          <w:sz w:val="24"/>
-        </w:rPr>
-        <w:t xml:space="preserve">that </w:t>
-      </w:r>
-      <w:r>
-        <w:rPr>
-          <w:sz w:val="24"/>
-        </w:rPr>
-        <w:t>I</w:t>
-      </w:r>
-      <w:r>
-        <w:rPr>
-          <w:sz w:val="24"/>
-        </w:rPr>
-        <w:t xml:space="preserve"> get to</w:t>
-      </w:r>
+          <w:sz w:val="24"/>
+        </w:rPr>
+      </w:pPr>
       <w:bookmarkStart w:id="0" w:name="_GoBack"/>
       <w:bookmarkEnd w:id="0"/>
+    </w:p>
+    <w:p>
+      <w:pPr>
+        <w:tabs>
+          <w:tab w:val="left" w:pos="1230"/>
+        </w:tabs>
+        <w:rPr>
+          <w:sz w:val="24"/>
+        </w:rPr>
+      </w:pPr>
+    </w:p>
+    <w:p>
+      <w:pPr>
+        <w:tabs>
+          <w:tab w:val="left" w:pos="1230"/>
+        </w:tabs>
+        <w:jc w:val="center"/>
+        <w:rPr>
+          <w:b/>
+          <w:sz w:val="32"/>
+          <w:u w:val="single"/>
+        </w:rPr>
+      </w:pPr>
+      <w:r>
+        <w:rPr>
+          <w:b/>
+          <w:sz w:val="32"/>
+          <w:u w:val="single"/>
+        </w:rPr>
+        <w:lastRenderedPageBreak/>
+        <w:t>References</w:t>
+      </w:r>
+    </w:p>
+    <w:p>
+      <w:pPr>
+        <w:tabs>
+          <w:tab w:val="left" w:pos="1230"/>
+        </w:tabs>
+        <w:jc w:val="center"/>
+        <w:rPr>
+          <w:b/>
+          <w:sz w:val="32"/>
+          <w:u w:val="single"/>
+        </w:rPr>
+      </w:pPr>
+    </w:p>
+    <w:p>
+      <w:pPr>
+        <w:tabs>
+          <w:tab w:val="left" w:pos="1230"/>
+        </w:tabs>
+        <w:rPr>
+          <w:b/>
+          <w:sz w:val="26"/>
+          <w:u w:val="single"/>
+        </w:rPr>
+      </w:pPr>
+      <w:r>
+        <w:rPr>
+          <w:b/>
+          <w:sz w:val="26"/>
+          <w:u w:val="single"/>
+        </w:rPr>
+        <w:t>Stack Overflow - Improving</w:t>
+      </w:r>
+      <w:r>
+        <w:rPr>
+          <w:b/>
+          <w:sz w:val="26"/>
+          <w:u w:val="single"/>
+        </w:rPr>
+        <w:t xml:space="preserve"> my method of dealing out the cards in 3 columns</w:t>
+      </w:r>
+    </w:p>
+    <w:p>
+      <w:pPr>
+        <w:tabs>
+          <w:tab w:val="left" w:pos="1230"/>
+        </w:tabs>
+        <w:rPr>
+          <w:i/>
+          <w:sz w:val="24"/>
+        </w:rPr>
+      </w:pPr>
+      <w:r>
+        <w:rPr>
+          <w:i/>
+          <w:sz w:val="24"/>
+        </w:rPr>
+        <w:t>http://stackoverflow.com/questions/509211/explain-pythons-slice-notation</w:t>
+      </w:r>
+      <w:r>
+        <w:rPr>
+          <w:i/>
+          <w:sz w:val="24"/>
+        </w:rPr>
+        <w:t xml:space="preserve"> </w:t>
+      </w:r>
+    </w:p>
+    <w:p>
+      <w:pPr>
+        <w:tabs>
+          <w:tab w:val="left" w:pos="1230"/>
+        </w:tabs>
+        <w:rPr>
+          <w:i/>
+          <w:sz w:val="24"/>
+        </w:rPr>
+      </w:pPr>
+      <w:r>
+        <w:rPr>
+          <w:i/>
+          <w:sz w:val="24"/>
+        </w:rPr>
+        <w:t>http://stackoverflow.com/questions/40303814/python-adding-to-3-lists-row-by-row</w:t>
+      </w:r>
+    </w:p>
+    <w:p>
+      <w:pPr>
+        <w:tabs>
+          <w:tab w:val="left" w:pos="1230"/>
+        </w:tabs>
+        <w:rPr>
+          <w:b/>
+          <w:sz w:val="26"/>
+          <w:u w:val="single"/>
+        </w:rPr>
+      </w:pPr>
+      <w:r>
+        <w:rPr>
+          <w:b/>
+          <w:sz w:val="26"/>
+          <w:u w:val="single"/>
+        </w:rPr>
+        <w:t>Stack Overflow – text wrapping the welcome string</w:t>
+      </w:r>
+    </w:p>
+    <w:p>
+      <w:pPr>
+        <w:tabs>
+          <w:tab w:val="left" w:pos="1230"/>
+        </w:tabs>
+        <w:rPr>
+          <w:i/>
+          <w:sz w:val="24"/>
+        </w:rPr>
+      </w:pPr>
+      <w:r>
+        <w:rPr>
+          <w:i/>
+          <w:sz w:val="24"/>
+        </w:rPr>
+        <w:t>http://stackoverflow.com/questions/16430200/a-good-way-to-make-long-strings-wrap-to-newline-in-python-3-x</w:t>
+      </w:r>
+    </w:p>
+    <w:p>
+      <w:pPr>
+        <w:tabs>
+          <w:tab w:val="left" w:pos="1230"/>
+        </w:tabs>
+        <w:rPr>
+          <w:b/>
+          <w:sz w:val="26"/>
+          <w:u w:val="single"/>
+        </w:rPr>
+      </w:pPr>
+      <w:r>
+        <w:rPr>
+          <w:b/>
+          <w:sz w:val="26"/>
+          <w:u w:val="single"/>
+        </w:rPr>
+        <w:t>Stack Overflow – Clearing the terminal</w:t>
+      </w:r>
+    </w:p>
+    <w:p>
+      <w:pPr>
+        <w:tabs>
+          <w:tab w:val="left" w:pos="1230"/>
+        </w:tabs>
+        <w:rPr>
+          <w:i/>
+          <w:sz w:val="24"/>
+        </w:rPr>
+      </w:pPr>
+      <w:r>
+        <w:rPr>
+          <w:i/>
+          <w:sz w:val="24"/>
+        </w:rPr>
+        <w:t>http://stackoverflow.com/questions/2084508/clear-terminal-in-python</w:t>
+      </w:r>
+    </w:p>
+    <w:p>
+      <w:pPr>
+        <w:tabs>
+          <w:tab w:val="left" w:pos="1230"/>
+        </w:tabs>
+        <w:rPr>
+          <w:b/>
+          <w:sz w:val="26"/>
+          <w:u w:val="single"/>
+        </w:rPr>
+      </w:pPr>
+      <w:r>
+        <w:rPr>
+          <w:b/>
+          <w:sz w:val="26"/>
+          <w:u w:val="single"/>
+        </w:rPr>
+        <w:t>Python Docs</w:t>
+      </w:r>
+      <w:r>
+        <w:rPr>
+          <w:b/>
+          <w:sz w:val="26"/>
+          <w:u w:val="single"/>
+        </w:rPr>
+        <w:t xml:space="preserve"> – </w:t>
+      </w:r>
+      <w:r>
+        <w:rPr>
+          <w:b/>
+          <w:sz w:val="26"/>
+          <w:u w:val="single"/>
+        </w:rPr>
+        <w:t>Break in the program</w:t>
+      </w:r>
+    </w:p>
+    <w:p>
+      <w:pPr>
+        <w:tabs>
+          <w:tab w:val="left" w:pos="1230"/>
+        </w:tabs>
+        <w:rPr>
+          <w:i/>
+          <w:sz w:val="24"/>
+        </w:rPr>
+      </w:pPr>
+      <w:r>
+        <w:rPr>
+          <w:i/>
+          <w:sz w:val="24"/>
+        </w:rPr>
+        <w:t>https://docs.python.org/2/library/time.html</w:t>
+      </w:r>
+    </w:p>
+    <w:p>
+      <w:pPr>
+        <w:tabs>
+          <w:tab w:val="left" w:pos="1230"/>
+        </w:tabs>
+        <w:rPr>
+          <w:i/>
+          <w:sz w:val="24"/>
+        </w:rPr>
+      </w:pPr>
+    </w:p>
+    <w:p>
+      <w:pPr>
+        <w:tabs>
+          <w:tab w:val="left" w:pos="1230"/>
+        </w:tabs>
+        <w:jc w:val="center"/>
+        <w:rPr>
+          <w:b/>
+          <w:sz w:val="32"/>
+          <w:u w:val="single"/>
+        </w:rPr>
+      </w:pPr>
+      <w:r>
+        <w:rPr>
+          <w:b/>
+          <w:sz w:val="32"/>
+          <w:u w:val="single"/>
+        </w:rPr>
+        <w:t>To conclude</w:t>
+      </w:r>
+    </w:p>
+    <w:p>
+      <w:pPr>
+        <w:tabs>
+          <w:tab w:val="left" w:pos="1230"/>
+        </w:tabs>
+        <w:rPr>
+          <w:sz w:val="24"/>
+        </w:rPr>
+      </w:pPr>
+      <w:r>
+        <w:rPr>
+          <w:sz w:val="24"/>
+        </w:rPr>
+        <w:t>As I s</w:t>
+      </w:r>
+      <w:r>
+        <w:rPr>
+          <w:sz w:val="24"/>
+        </w:rPr>
+        <w:t>tated at the start being new to</w:t>
+      </w:r>
+      <w:r>
+        <w:rPr>
+          <w:sz w:val="24"/>
+        </w:rPr>
+        <w:t xml:space="preserve"> Python made this task quite a scary one to take on. However, </w:t>
+      </w:r>
+      <w:r>
+        <w:rPr>
+          <w:sz w:val="24"/>
+        </w:rPr>
+        <w:t xml:space="preserve">after </w:t>
+      </w:r>
+      <w:r>
+        <w:rPr>
+          <w:sz w:val="24"/>
+        </w:rPr>
+        <w:t>writing this documentation</w:t>
+      </w:r>
+      <w:r>
+        <w:rPr>
+          <w:sz w:val="24"/>
+        </w:rPr>
+        <w:t>, it</w:t>
+      </w:r>
+      <w:r>
+        <w:rPr>
+          <w:sz w:val="24"/>
+        </w:rPr>
+        <w:t xml:space="preserve"> now it feels great knowing that I have overcome the challenge and feel a lot more comfortable with python then I did before; but maybe that’s because I am more of a practical learner. </w:t>
+      </w:r>
+    </w:p>
+    <w:p>
+      <w:pPr>
+        <w:tabs>
+          <w:tab w:val="left" w:pos="1230"/>
+        </w:tabs>
+        <w:rPr>
+          <w:sz w:val="24"/>
+        </w:rPr>
+      </w:pPr>
+      <w:r>
+        <w:rPr>
+          <w:sz w:val="24"/>
+        </w:rPr>
+        <w:t>I commented my code fully (not always shown in the screenshots to make picture sizes smaller) so that I could come back and refer to the code in the future. It also means other people reading my code can understand it better, I guess it’s a good habit to get into.</w:t>
+      </w:r>
+    </w:p>
+    <w:p>
+      <w:pPr>
+        <w:tabs>
+          <w:tab w:val="left" w:pos="1230"/>
+        </w:tabs>
+        <w:rPr>
+          <w:sz w:val="24"/>
+        </w:rPr>
+      </w:pPr>
+      <w:r>
+        <w:rPr>
+          <w:sz w:val="24"/>
+        </w:rPr>
+        <w:t xml:space="preserve">I believe there are areas in which I could improve, such as putting all my code into </w:t>
+      </w:r>
+      <w:r>
+        <w:rPr>
+          <w:sz w:val="24"/>
+        </w:rPr>
+        <w:t xml:space="preserve">functions to reduce line space and I am sure there are easier methods out there to do what I did. </w:t>
+      </w:r>
+      <w:r>
+        <w:rPr>
+          <w:sz w:val="24"/>
+        </w:rPr>
+        <w:t xml:space="preserve">However, I felt that the code in its state </w:t>
+      </w:r>
+      <w:r>
+        <w:rPr>
+          <w:sz w:val="24"/>
+        </w:rPr>
+        <w:t>now</w:t>
+      </w:r>
+      <w:r>
+        <w:rPr>
+          <w:sz w:val="24"/>
+        </w:rPr>
+        <w:t xml:space="preserve"> worked best for me.</w:t>
+      </w:r>
+      <w:r>
+        <w:rPr>
+          <w:sz w:val="24"/>
+        </w:rPr>
+        <w:t xml:space="preserve"> I have also learnt that planning is a lot more important than I first realised. Since I wasn’t entirely confident with what I was doing I wrote the whole program originally without functions. This was my original approach because at the time I was writing line by line constantly correcting things and testing. Now I realise this was the wrong thing to do as I had to come back and re write several parts to get into functions.</w:t>
+      </w:r>
+    </w:p>
+    <w:p>
+      <w:pPr>
+        <w:tabs>
+          <w:tab w:val="left" w:pos="1230"/>
+        </w:tabs>
+        <w:rPr>
+          <w:sz w:val="24"/>
+        </w:rPr>
+      </w:pPr>
+      <w:r>
+        <w:rPr>
+          <w:sz w:val="24"/>
+        </w:rPr>
+        <w:t xml:space="preserve">I have learnt a lot from this experience and have also enjoyed it. I am looking forward to any future projects </w:t>
+      </w:r>
+      <w:r>
+        <w:rPr>
+          <w:sz w:val="24"/>
+        </w:rPr>
+        <w:t xml:space="preserve">that </w:t>
+      </w:r>
+      <w:r>
+        <w:rPr>
+          <w:sz w:val="24"/>
+        </w:rPr>
+        <w:t>I</w:t>
+      </w:r>
+      <w:r>
+        <w:rPr>
+          <w:sz w:val="24"/>
+        </w:rPr>
+        <w:t xml:space="preserve"> get to</w:t>
+      </w:r>
       <w:r>
         <w:rPr>
           <w:sz w:val="24"/>
@@ -3062,140 +3708,13 @@
           <w:tab w:val="left" w:pos="1230"/>
         </w:tabs>
         <w:rPr>
-          <w:sz w:val="24"/>
-        </w:rPr>
-      </w:pPr>
-    </w:p>
-    <w:p>
-      <w:pPr>
-        <w:tabs>
-          <w:tab w:val="left" w:pos="1230"/>
-        </w:tabs>
-        <w:rPr>
-          <w:sz w:val="24"/>
-        </w:rPr>
-      </w:pPr>
-    </w:p>
-    <w:p>
-      <w:pPr>
-        <w:tabs>
-          <w:tab w:val="left" w:pos="1230"/>
-        </w:tabs>
-        <w:rPr>
-          <w:sz w:val="24"/>
-        </w:rPr>
-      </w:pPr>
-    </w:p>
-    <w:p>
-      <w:pPr>
-        <w:tabs>
-          <w:tab w:val="left" w:pos="1230"/>
-        </w:tabs>
-        <w:rPr>
-          <w:sz w:val="24"/>
-        </w:rPr>
-      </w:pPr>
-    </w:p>
-    <w:p>
-      <w:pPr>
-        <w:tabs>
-          <w:tab w:val="left" w:pos="1230"/>
-        </w:tabs>
-        <w:rPr>
-          <w:sz w:val="24"/>
-        </w:rPr>
-      </w:pPr>
-    </w:p>
-    <w:p>
-      <w:pPr>
-        <w:tabs>
-          <w:tab w:val="left" w:pos="1230"/>
-        </w:tabs>
-        <w:rPr>
-          <w:sz w:val="24"/>
-        </w:rPr>
-      </w:pPr>
-    </w:p>
-    <w:p>
-      <w:pPr>
-        <w:tabs>
-          <w:tab w:val="left" w:pos="1230"/>
-        </w:tabs>
-        <w:rPr>
-          <w:sz w:val="24"/>
-        </w:rPr>
-      </w:pPr>
-    </w:p>
-    <w:p>
-      <w:pPr>
-        <w:tabs>
-          <w:tab w:val="left" w:pos="1230"/>
-        </w:tabs>
-        <w:rPr>
-          <w:sz w:val="24"/>
-        </w:rPr>
-      </w:pPr>
-    </w:p>
-    <w:p>
-      <w:pPr>
-        <w:tabs>
-          <w:tab w:val="left" w:pos="1230"/>
-        </w:tabs>
-        <w:rPr>
-          <w:sz w:val="24"/>
-        </w:rPr>
-      </w:pPr>
-    </w:p>
-    <w:p>
-      <w:pPr>
-        <w:tabs>
-          <w:tab w:val="left" w:pos="1230"/>
-        </w:tabs>
-        <w:rPr>
-          <w:sz w:val="24"/>
-        </w:rPr>
-      </w:pPr>
-    </w:p>
-    <w:p>
-      <w:pPr>
-        <w:tabs>
-          <w:tab w:val="left" w:pos="1230"/>
-        </w:tabs>
-        <w:rPr>
-          <w:sz w:val="24"/>
-        </w:rPr>
-      </w:pPr>
-    </w:p>
-    <w:p>
-      <w:pPr>
-        <w:tabs>
-          <w:tab w:val="left" w:pos="1230"/>
-        </w:tabs>
-        <w:rPr>
-          <w:sz w:val="24"/>
-        </w:rPr>
-      </w:pPr>
-    </w:p>
-    <w:p>
-      <w:pPr>
-        <w:tabs>
-          <w:tab w:val="left" w:pos="1230"/>
-        </w:tabs>
-        <w:rPr>
-          <w:b/>
-          <w:sz w:val="24"/>
-        </w:rPr>
-      </w:pPr>
-      <w:r>
-        <w:rPr>
-          <w:b/>
-          <w:sz w:val="24"/>
-        </w:rPr>
-        <w:t>Words - 2797</w:t>
-      </w:r>
+          <w:b/>
+          <w:sz w:val="24"/>
+        </w:rPr>
+      </w:pPr>
     </w:p>
     <w:sectPr>
-      <w:headerReference w:type="default" r:id="rId21"/>
+      <w:headerReference w:type="default" r:id="rId23"/>
       <w:pgSz w:w="11906" w:h="16838"/>
       <w:pgMar w:top="1440" w:right="1440" w:bottom="1474" w:left="1440" w:header="709" w:footer="709" w:gutter="0"/>
       <w:cols w:space="708"/>
@@ -3206,7 +3725,7 @@
 </file>
 
 <file path=word/endnotes.xml><?xml version="1.0" encoding="utf-8"?>
-<w:endnotes xmlns:wpc="http://schemas.microsoft.com/office/word/2010/wordprocessingCanvas" xmlns:cx="http://schemas.microsoft.com/office/drawing/2014/chartex" xmlns:cx1="http://schemas.microsoft.com/office/drawing/2015/9/8/chartex" xmlns:cx2="http://schemas.microsoft.com/office/drawing/2015/10/21/chartex" xmlns:cx3="http://schemas.microsoft.com/office/drawing/2016/5/9/chartex" xmlns:cx4="http://schemas.microsoft.com/office/drawing/2016/5/10/chartex" xmlns:cx5="http://schemas.microsoft.com/office/drawing/2016/5/11/chartex" xmlns:mc="http://schemas.openxmlformats.org/markup-compatibility/2006" xmlns:o="urn:schemas-microsoft-com:office:office" xmlns:r="http://schemas.openxmlformats.org/officeDocument/2006/relationships" xmlns:m="http://schemas.openxmlformats.org/officeDocument/2006/math" xmlns:v="urn:schemas-microsoft-com:vml" xmlns:wp14="http://schemas.microsoft.com/office/word/2010/wordprocessingDrawing" xmlns:wp="http://schemas.openxmlformats.org/drawingml/2006/wordprocessingDrawing" xmlns:w10="urn:schemas-microsoft-com:office:word" xmlns:w="http://schemas.openxmlformats.org/wordprocessingml/2006/main" xmlns:w14="http://schemas.microsoft.com/office/word/2010/wordml" xmlns:w15="http://schemas.microsoft.com/office/word/2012/wordml" xmlns:w16se="http://schemas.microsoft.com/office/word/2015/wordml/symex" xmlns:wpg="http://schemas.microsoft.com/office/word/2010/wordprocessingGroup" xmlns:wpi="http://schemas.microsoft.com/office/word/2010/wordprocessingInk" xmlns:wne="http://schemas.microsoft.com/office/word/2006/wordml" xmlns:wps="http://schemas.microsoft.com/office/word/2010/wordprocessingShape" mc:Ignorable="w14 w15 w16se wp14">
+<w:endnotes xmlns:wpc="http://schemas.microsoft.com/office/word/2010/wordprocessingCanvas" xmlns:cx="http://schemas.microsoft.com/office/drawing/2014/chartex" xmlns:cx1="http://schemas.microsoft.com/office/drawing/2015/9/8/chartex" xmlns:cx2="http://schemas.microsoft.com/office/drawing/2015/10/21/chartex" xmlns:mc="http://schemas.openxmlformats.org/markup-compatibility/2006" xmlns:o="urn:schemas-microsoft-com:office:office" xmlns:r="http://schemas.openxmlformats.org/officeDocument/2006/relationships" xmlns:m="http://schemas.openxmlformats.org/officeDocument/2006/math" xmlns:v="urn:schemas-microsoft-com:vml" xmlns:wp14="http://schemas.microsoft.com/office/word/2010/wordprocessingDrawing" xmlns:wp="http://schemas.openxmlformats.org/drawingml/2006/wordprocessingDrawing" xmlns:w10="urn:schemas-microsoft-com:office:word" xmlns:w="http://schemas.openxmlformats.org/wordprocessingml/2006/main" xmlns:w14="http://schemas.microsoft.com/office/word/2010/wordml" xmlns:w15="http://schemas.microsoft.com/office/word/2012/wordml" xmlns:w16se="http://schemas.microsoft.com/office/word/2015/wordml/symex" xmlns:wpg="http://schemas.microsoft.com/office/word/2010/wordprocessingGroup" xmlns:wpi="http://schemas.microsoft.com/office/word/2010/wordprocessingInk" xmlns:wne="http://schemas.microsoft.com/office/word/2006/wordml" xmlns:wps="http://schemas.microsoft.com/office/word/2010/wordprocessingShape" mc:Ignorable="w14 w15 w16se wp14">
   <w:endnote w:type="separator" w:id="-1">
     <w:p>
       <w:pPr>
@@ -3231,7 +3750,7 @@
 </file>
 
 <file path=word/footnotes.xml><?xml version="1.0" encoding="utf-8"?>
-<w:footnotes xmlns:wpc="http://schemas.microsoft.com/office/word/2010/wordprocessingCanvas" xmlns:cx="http://schemas.microsoft.com/office/drawing/2014/chartex" xmlns:cx1="http://schemas.microsoft.com/office/drawing/2015/9/8/chartex" xmlns:cx2="http://schemas.microsoft.com/office/drawing/2015/10/21/chartex" xmlns:cx3="http://schemas.microsoft.com/office/drawing/2016/5/9/chartex" xmlns:cx4="http://schemas.microsoft.com/office/drawing/2016/5/10/chartex" xmlns:cx5="http://schemas.microsoft.com/office/drawing/2016/5/11/chartex" xmlns:mc="http://schemas.openxmlformats.org/markup-compatibility/2006" xmlns:o="urn:schemas-microsoft-com:office:office" xmlns:r="http://schemas.openxmlformats.org/officeDocument/2006/relationships" xmlns:m="http://schemas.openxmlformats.org/officeDocument/2006/math" xmlns:v="urn:schemas-microsoft-com:vml" xmlns:wp14="http://schemas.microsoft.com/office/word/2010/wordprocessingDrawing" xmlns:wp="http://schemas.openxmlformats.org/drawingml/2006/wordprocessingDrawing" xmlns:w10="urn:schemas-microsoft-com:office:word" xmlns:w="http://schemas.openxmlformats.org/wordprocessingml/2006/main" xmlns:w14="http://schemas.microsoft.com/office/word/2010/wordml" xmlns:w15="http://schemas.microsoft.com/office/word/2012/wordml" xmlns:w16se="http://schemas.microsoft.com/office/word/2015/wordml/symex" xmlns:wpg="http://schemas.microsoft.com/office/word/2010/wordprocessingGroup" xmlns:wpi="http://schemas.microsoft.com/office/word/2010/wordprocessingInk" xmlns:wne="http://schemas.microsoft.com/office/word/2006/wordml" xmlns:wps="http://schemas.microsoft.com/office/word/2010/wordprocessingShape" mc:Ignorable="w14 w15 w16se wp14">
+<w:footnotes xmlns:wpc="http://schemas.microsoft.com/office/word/2010/wordprocessingCanvas" xmlns:cx="http://schemas.microsoft.com/office/drawing/2014/chartex" xmlns:cx1="http://schemas.microsoft.com/office/drawing/2015/9/8/chartex" xmlns:cx2="http://schemas.microsoft.com/office/drawing/2015/10/21/chartex" xmlns:mc="http://schemas.openxmlformats.org/markup-compatibility/2006" xmlns:o="urn:schemas-microsoft-com:office:office" xmlns:r="http://schemas.openxmlformats.org/officeDocument/2006/relationships" xmlns:m="http://schemas.openxmlformats.org/officeDocument/2006/math" xmlns:v="urn:schemas-microsoft-com:vml" xmlns:wp14="http://schemas.microsoft.com/office/word/2010/wordprocessingDrawing" xmlns:wp="http://schemas.openxmlformats.org/drawingml/2006/wordprocessingDrawing" xmlns:w10="urn:schemas-microsoft-com:office:word" xmlns:w="http://schemas.openxmlformats.org/wordprocessingml/2006/main" xmlns:w14="http://schemas.microsoft.com/office/word/2010/wordml" xmlns:w15="http://schemas.microsoft.com/office/word/2012/wordml" xmlns:w16se="http://schemas.microsoft.com/office/word/2015/wordml/symex" xmlns:wpg="http://schemas.microsoft.com/office/word/2010/wordprocessingGroup" xmlns:wpi="http://schemas.microsoft.com/office/word/2010/wordprocessingInk" xmlns:wne="http://schemas.microsoft.com/office/word/2006/wordml" xmlns:wps="http://schemas.microsoft.com/office/word/2010/wordprocessingShape" mc:Ignorable="w14 w15 w16se wp14">
   <w:footnote w:type="separator" w:id="-1">
     <w:p>
       <w:pPr>
@@ -3256,7 +3775,7 @@
 </file>
 
 <file path=word/header1.xml><?xml version="1.0" encoding="utf-8"?>
-<w:hdr xmlns:wpc="http://schemas.microsoft.com/office/word/2010/wordprocessingCanvas" xmlns:cx="http://schemas.microsoft.com/office/drawing/2014/chartex" xmlns:cx1="http://schemas.microsoft.com/office/drawing/2015/9/8/chartex" xmlns:cx2="http://schemas.microsoft.com/office/drawing/2015/10/21/chartex" xmlns:cx3="http://schemas.microsoft.com/office/drawing/2016/5/9/chartex" xmlns:cx4="http://schemas.microsoft.com/office/drawing/2016/5/10/chartex" xmlns:cx5="http://schemas.microsoft.com/office/drawing/2016/5/11/chartex" xmlns:mc="http://schemas.openxmlformats.org/markup-compatibility/2006" xmlns:o="urn:schemas-microsoft-com:office:office" xmlns:r="http://schemas.openxmlformats.org/officeDocument/2006/relationships" xmlns:m="http://schemas.openxmlformats.org/officeDocument/2006/math" xmlns:v="urn:schemas-microsoft-com:vml" xmlns:wp14="http://schemas.microsoft.com/office/word/2010/wordprocessingDrawing" xmlns:wp="http://schemas.openxmlformats.org/drawingml/2006/wordprocessingDrawing" xmlns:w10="urn:schemas-microsoft-com:office:word" xmlns:w="http://schemas.openxmlformats.org/wordprocessingml/2006/main" xmlns:w14="http://schemas.microsoft.com/office/word/2010/wordml" xmlns:w15="http://schemas.microsoft.com/office/word/2012/wordml" xmlns:w16se="http://schemas.microsoft.com/office/word/2015/wordml/symex" xmlns:wpg="http://schemas.microsoft.com/office/word/2010/wordprocessingGroup" xmlns:wpi="http://schemas.microsoft.com/office/word/2010/wordprocessingInk" xmlns:wne="http://schemas.microsoft.com/office/word/2006/wordml" xmlns:wps="http://schemas.microsoft.com/office/word/2010/wordprocessingShape" mc:Ignorable="w14 w15 w16se wp14">
+<w:hdr xmlns:wpc="http://schemas.microsoft.com/office/word/2010/wordprocessingCanvas" xmlns:cx="http://schemas.microsoft.com/office/drawing/2014/chartex" xmlns:cx1="http://schemas.microsoft.com/office/drawing/2015/9/8/chartex" xmlns:cx2="http://schemas.microsoft.com/office/drawing/2015/10/21/chartex" xmlns:mc="http://schemas.openxmlformats.org/markup-compatibility/2006" xmlns:o="urn:schemas-microsoft-com:office:office" xmlns:r="http://schemas.openxmlformats.org/officeDocument/2006/relationships" xmlns:m="http://schemas.openxmlformats.org/officeDocument/2006/math" xmlns:v="urn:schemas-microsoft-com:vml" xmlns:wp14="http://schemas.microsoft.com/office/word/2010/wordprocessingDrawing" xmlns:wp="http://schemas.openxmlformats.org/drawingml/2006/wordprocessingDrawing" xmlns:w10="urn:schemas-microsoft-com:office:word" xmlns:w="http://schemas.openxmlformats.org/wordprocessingml/2006/main" xmlns:w14="http://schemas.microsoft.com/office/word/2010/wordml" xmlns:w15="http://schemas.microsoft.com/office/word/2012/wordml" xmlns:w16se="http://schemas.microsoft.com/office/word/2015/wordml/symex" xmlns:wpg="http://schemas.microsoft.com/office/word/2010/wordprocessingGroup" xmlns:wpi="http://schemas.microsoft.com/office/word/2010/wordprocessingInk" xmlns:wne="http://schemas.microsoft.com/office/word/2006/wordml" xmlns:wps="http://schemas.microsoft.com/office/word/2010/wordprocessingShape" mc:Ignorable="w14 w15 w16se wp14">
   <w:p>
     <w:pPr>
       <w:pStyle w:val="Header"/>
@@ -3281,7 +3800,7 @@
 </file>
 
 <file path=word/numbering.xml><?xml version="1.0" encoding="utf-8"?>
-<w:numbering xmlns:wpc="http://schemas.microsoft.com/office/word/2010/wordprocessingCanvas" xmlns:cx="http://schemas.microsoft.com/office/drawing/2014/chartex" xmlns:cx1="http://schemas.microsoft.com/office/drawing/2015/9/8/chartex" xmlns:cx2="http://schemas.microsoft.com/office/drawing/2015/10/21/chartex" xmlns:cx3="http://schemas.microsoft.com/office/drawing/2016/5/9/chartex" xmlns:cx4="http://schemas.microsoft.com/office/drawing/2016/5/10/chartex" xmlns:cx5="http://schemas.microsoft.com/office/drawing/2016/5/11/chartex" xmlns:mc="http://schemas.openxmlformats.org/markup-compatibility/2006" xmlns:o="urn:schemas-microsoft-com:office:office" xmlns:r="http://schemas.openxmlformats.org/officeDocument/2006/relationships" xmlns:m="http://schemas.openxmlformats.org/officeDocument/2006/math" xmlns:v="urn:schemas-microsoft-com:vml" xmlns:wp14="http://schemas.microsoft.com/office/word/2010/wordprocessingDrawing" xmlns:wp="http://schemas.openxmlformats.org/drawingml/2006/wordprocessingDrawing" xmlns:w10="urn:schemas-microsoft-com:office:word" xmlns:w="http://schemas.openxmlformats.org/wordprocessingml/2006/main" xmlns:w14="http://schemas.microsoft.com/office/word/2010/wordml" xmlns:w15="http://schemas.microsoft.com/office/word/2012/wordml" xmlns:w16se="http://schemas.microsoft.com/office/word/2015/wordml/symex" xmlns:wpg="http://schemas.microsoft.com/office/word/2010/wordprocessingGroup" xmlns:wpi="http://schemas.microsoft.com/office/word/2010/wordprocessingInk" xmlns:wne="http://schemas.microsoft.com/office/word/2006/wordml" xmlns:wps="http://schemas.microsoft.com/office/word/2010/wordprocessingShape" mc:Ignorable="w14 w15 w16se wp14">
+<w:numbering xmlns:wpc="http://schemas.microsoft.com/office/word/2010/wordprocessingCanvas" xmlns:cx="http://schemas.microsoft.com/office/drawing/2014/chartex" xmlns:cx1="http://schemas.microsoft.com/office/drawing/2015/9/8/chartex" xmlns:cx2="http://schemas.microsoft.com/office/drawing/2015/10/21/chartex" xmlns:mc="http://schemas.openxmlformats.org/markup-compatibility/2006" xmlns:o="urn:schemas-microsoft-com:office:office" xmlns:r="http://schemas.openxmlformats.org/officeDocument/2006/relationships" xmlns:m="http://schemas.openxmlformats.org/officeDocument/2006/math" xmlns:v="urn:schemas-microsoft-com:vml" xmlns:wp14="http://schemas.microsoft.com/office/word/2010/wordprocessingDrawing" xmlns:wp="http://schemas.openxmlformats.org/drawingml/2006/wordprocessingDrawing" xmlns:w10="urn:schemas-microsoft-com:office:word" xmlns:w="http://schemas.openxmlformats.org/wordprocessingml/2006/main" xmlns:w14="http://schemas.microsoft.com/office/word/2010/wordml" xmlns:w15="http://schemas.microsoft.com/office/word/2012/wordml" xmlns:w16se="http://schemas.microsoft.com/office/word/2015/wordml/symex" xmlns:wpg="http://schemas.microsoft.com/office/word/2010/wordprocessingGroup" xmlns:wpi="http://schemas.microsoft.com/office/word/2010/wordprocessingInk" xmlns:wne="http://schemas.microsoft.com/office/word/2006/wordml" xmlns:wps="http://schemas.microsoft.com/office/word/2010/wordprocessingShape" mc:Ignorable="w14 w15 w16se wp14">
   <w:abstractNum w:abstractNumId="0" w15:restartNumberingAfterBreak="0">
     <w:nsid w:val="5E7E63BB"/>
     <w:multiLevelType w:val="hybridMultilevel"/>
@@ -3417,7 +3936,7 @@
       </w:pPr>
     </w:pPrDefault>
   </w:docDefaults>
-  <w:latentStyles w:defLockedState="0" w:defUIPriority="99" w:defSemiHidden="0" w:defUnhideWhenUsed="0" w:defQFormat="0" w:count="374">
+  <w:latentStyles w:defLockedState="0" w:defUIPriority="99" w:defSemiHidden="0" w:defUnhideWhenUsed="0" w:defQFormat="0" w:count="372">
     <w:lsdException w:name="Normal" w:uiPriority="0" w:qFormat="1"/>
     <w:lsdException w:name="heading 1" w:uiPriority="9" w:qFormat="1"/>
     <w:lsdException w:name="heading 2" w:semiHidden="1" w:uiPriority="9" w:unhideWhenUsed="1" w:qFormat="1"/>
@@ -3790,8 +4309,6 @@
     <w:lsdException w:name="List Table 6 Colorful Accent 6" w:uiPriority="51"/>
     <w:lsdException w:name="List Table 7 Colorful Accent 6" w:uiPriority="52"/>
     <w:lsdException w:name="Mention" w:semiHidden="1" w:unhideWhenUsed="1"/>
-    <w:lsdException w:name="Smart Hyperlink" w:semiHidden="1" w:unhideWhenUsed="1"/>
-    <w:lsdException w:name="Hashtag" w:semiHidden="1" w:unhideWhenUsed="1"/>
   </w:latentStyles>
   <w:style w:type="paragraph" w:default="1" w:styleId="Normal">
     <w:name w:val="Normal"/>

</xml_diff>